<commit_message>
add salt marsh protocol docs
</commit_message>
<xml_diff>
--- a/saltmarsh/protocol_word_documents/marinegeo_protocol_marsh_fauna.docx
+++ b/saltmarsh/protocol_word_documents/marinegeo_protocol_marsh_fauna.docx
@@ -57,7 +57,7 @@
             <v:path o:extrusionok="f" gradientshapeok="t" o:connecttype="rect"/>
             <o:lock v:ext="edit" aspectratio="t"/>
           </v:shapetype>
-          <v:shape id="_x0000_i1029" type="#_x0000_t75" alt="" style="width:467.85pt;height:1.5pt;mso-width-percent:0;mso-height-percent:0;mso-width-percent:0;mso-height-percent:0" o:hrpct="0" o:hralign="center" o:hr="t">
+          <v:shape id="_x0000_i1025" type="#_x0000_t75" alt="" style="width:467.85pt;height:1.5pt;mso-width-percent:0;mso-height-percent:0;mso-width-percent:0;mso-height-percent:0" o:hrpct="0" o:hralign="center" o:hr="t">
             <v:imagedata r:id="rId7" o:title="Default Line"/>
           </v:shape>
         </w:pict>
@@ -168,107 +168,98 @@
     </w:p>
     <w:p>
       <w:pPr>
-        <w:spacing w:after="0"/>
-        <w:rPr>
-          <w:rFonts w:ascii="Arial" w:hAnsi="Arial" w:cs="Arial"/>
-          <w:sz w:val="22"/>
-          <w:szCs w:val="22"/>
-        </w:rPr>
-      </w:pPr>
-      <w:r>
-        <w:rPr>
-          <w:rFonts w:ascii="Arial" w:hAnsi="Arial" w:cs="Arial"/>
-          <w:sz w:val="22"/>
-          <w:szCs w:val="22"/>
-        </w:rPr>
-        <w:t xml:space="preserve">How to cite this work: </w:t>
-      </w:r>
-      <w:r>
-        <w:rPr>
-          <w:rFonts w:ascii="Arial" w:hAnsi="Arial" w:cs="Arial"/>
-          <w:sz w:val="22"/>
-          <w:szCs w:val="22"/>
-        </w:rPr>
-        <w:t xml:space="preserve">Protocol: </w:t>
-      </w:r>
-      <w:r>
-        <w:rPr>
-          <w:rFonts w:ascii="Arial" w:hAnsi="Arial" w:cs="Arial"/>
-          <w:sz w:val="22"/>
-          <w:szCs w:val="22"/>
-        </w:rPr>
-        <w:t>Salt Marsh Fauna</w:t>
-      </w:r>
-      <w:r>
-        <w:rPr>
-          <w:rFonts w:ascii="Arial" w:hAnsi="Arial" w:cs="Arial"/>
-          <w:sz w:val="22"/>
-          <w:szCs w:val="22"/>
-        </w:rPr>
-        <w:t>. (202</w:t>
-      </w:r>
-      <w:r>
-        <w:rPr>
-          <w:rFonts w:ascii="Arial" w:hAnsi="Arial" w:cs="Arial"/>
-          <w:sz w:val="22"/>
-          <w:szCs w:val="22"/>
-        </w:rPr>
-        <w:t>1</w:t>
-      </w:r>
-      <w:r>
-        <w:rPr>
-          <w:rFonts w:ascii="Arial" w:hAnsi="Arial" w:cs="Arial"/>
-          <w:sz w:val="22"/>
-          <w:szCs w:val="22"/>
-        </w:rPr>
-        <w:t xml:space="preserve">) </w:t>
-      </w:r>
-      <w:proofErr w:type="spellStart"/>
-      <w:r>
-        <w:rPr>
-          <w:rFonts w:ascii="Arial" w:hAnsi="Arial" w:cs="Arial"/>
-          <w:sz w:val="22"/>
-          <w:szCs w:val="22"/>
-        </w:rPr>
-        <w:t>Tennenbaum</w:t>
-      </w:r>
-      <w:proofErr w:type="spellEnd"/>
-      <w:r>
-        <w:rPr>
-          <w:rFonts w:ascii="Arial" w:hAnsi="Arial" w:cs="Arial"/>
-          <w:sz w:val="22"/>
-          <w:szCs w:val="22"/>
-        </w:rPr>
-        <w:t xml:space="preserve"> Marine Observatories Network, </w:t>
-      </w:r>
-      <w:proofErr w:type="spellStart"/>
-      <w:r>
-        <w:rPr>
-          <w:rFonts w:ascii="Arial" w:hAnsi="Arial" w:cs="Arial"/>
-          <w:sz w:val="22"/>
-          <w:szCs w:val="22"/>
-        </w:rPr>
-        <w:t>MarineGEO</w:t>
-      </w:r>
-      <w:proofErr w:type="spellEnd"/>
-      <w:r>
-        <w:rPr>
-          <w:rFonts w:ascii="Arial" w:hAnsi="Arial" w:cs="Arial"/>
-          <w:sz w:val="22"/>
-          <w:szCs w:val="22"/>
-        </w:rPr>
-        <w:t>, Smithsonian Institution.</w:t>
-      </w:r>
-    </w:p>
-    <w:p>
-      <w:pPr>
-        <w:spacing w:after="0"/>
-        <w:rPr>
-          <w:rFonts w:ascii="Arial" w:hAnsi="Arial" w:cs="Arial"/>
-          <w:sz w:val="22"/>
-          <w:szCs w:val="22"/>
-        </w:rPr>
-      </w:pPr>
+        <w:pStyle w:val="FirstParagraph"/>
+        <w:spacing w:before="0" w:line="276" w:lineRule="auto"/>
+        <w:jc w:val="both"/>
+        <w:rPr>
+          <w:rFonts w:ascii="Arial" w:hAnsi="Arial" w:cs="Arial"/>
+          <w:sz w:val="22"/>
+          <w:szCs w:val="22"/>
+        </w:rPr>
+      </w:pPr>
+      <w:r>
+        <w:rPr>
+          <w:rFonts w:ascii="Arial" w:hAnsi="Arial" w:cs="Arial"/>
+          <w:sz w:val="22"/>
+          <w:szCs w:val="22"/>
+          <w:u w:val="single"/>
+        </w:rPr>
+        <w:t>How to cite this work:</w:t>
+      </w:r>
+      <w:r>
+        <w:rPr>
+          <w:rFonts w:ascii="Arial" w:hAnsi="Arial" w:cs="Arial"/>
+          <w:sz w:val="22"/>
+          <w:szCs w:val="22"/>
+        </w:rPr>
+        <w:t xml:space="preserve"> </w:t>
+      </w:r>
+      <w:bookmarkStart w:id="0" w:name="_Hlk73688228"/>
+      <w:r>
+        <w:rPr>
+          <w:rFonts w:ascii="Arial" w:hAnsi="Arial" w:cs="Arial"/>
+          <w:sz w:val="22"/>
+          <w:szCs w:val="22"/>
+        </w:rPr>
+        <w:t xml:space="preserve">MarineGEO </w:t>
+      </w:r>
+      <w:r>
+        <w:rPr>
+          <w:rFonts w:ascii="Arial" w:hAnsi="Arial" w:cs="Arial"/>
+          <w:sz w:val="22"/>
+          <w:szCs w:val="22"/>
+        </w:rPr>
+        <w:t>Salt Marsh Habitat Monitoring</w:t>
+      </w:r>
+      <w:r>
+        <w:rPr>
+          <w:rFonts w:ascii="Arial" w:hAnsi="Arial" w:cs="Arial"/>
+          <w:sz w:val="22"/>
+          <w:szCs w:val="22"/>
+        </w:rPr>
+        <w:t xml:space="preserve"> Protocol (2021). </w:t>
+      </w:r>
+      <w:r>
+        <w:rPr>
+          <w:rFonts w:ascii="Arial" w:hAnsi="Arial" w:cs="Arial"/>
+          <w:sz w:val="22"/>
+          <w:szCs w:val="22"/>
+        </w:rPr>
+        <w:t xml:space="preserve">Olson, Jack, </w:t>
+      </w:r>
+      <w:r>
+        <w:rPr>
+          <w:rFonts w:ascii="Arial" w:hAnsi="Arial" w:cs="Arial"/>
+          <w:sz w:val="22"/>
+          <w:szCs w:val="22"/>
+        </w:rPr>
+        <w:t>Tennenbaum Marine Observatories Network, MarineGEO, Smithsonian Institution.</w:t>
+      </w:r>
+      <w:r>
+        <w:rPr>
+          <w:rFonts w:ascii="Arial" w:hAnsi="Arial" w:cs="Arial"/>
+          <w:sz w:val="22"/>
+          <w:szCs w:val="22"/>
+        </w:rPr>
+        <w:t xml:space="preserve"> </w:t>
+      </w:r>
+      <w:r>
+        <w:rPr>
+          <w:rFonts w:ascii="Arial" w:hAnsi="Arial" w:cs="Arial"/>
+          <w:sz w:val="22"/>
+          <w:szCs w:val="22"/>
+        </w:rPr>
+        <w:t>https://doi.org/</w:t>
+      </w:r>
+      <w:r>
+        <w:rPr>
+          <w:rFonts w:ascii="Arial" w:hAnsi="Arial" w:cs="Arial"/>
+          <w:sz w:val="22"/>
+          <w:szCs w:val="22"/>
+        </w:rPr>
+        <w:t>something</w:t>
+      </w:r>
+      <w:bookmarkEnd w:id="0"/>
     </w:p>
     <w:p>
       <w:pPr>
@@ -352,46 +343,20 @@
     </w:p>
     <w:p>
       <w:pPr>
-        <w:spacing w:after="0"/>
-        <w:jc w:val="center"/>
-        <w:rPr>
-          <w:rFonts w:ascii="Arial" w:hAnsi="Arial" w:cs="Arial"/>
-          <w:sz w:val="22"/>
-          <w:szCs w:val="22"/>
-        </w:rPr>
-      </w:pPr>
-    </w:p>
-    <w:p>
-      <w:pPr>
-        <w:spacing w:after="0"/>
-        <w:jc w:val="center"/>
-        <w:rPr>
-          <w:rFonts w:ascii="Arial" w:hAnsi="Arial" w:cs="Arial"/>
-          <w:sz w:val="22"/>
-          <w:szCs w:val="22"/>
-        </w:rPr>
-      </w:pPr>
-    </w:p>
-    <w:p>
-      <w:pPr>
-        <w:spacing w:after="0"/>
-        <w:rPr>
-          <w:rFonts w:ascii="Arial" w:hAnsi="Arial" w:cs="Arial"/>
-          <w:sz w:val="22"/>
-          <w:szCs w:val="22"/>
-        </w:rPr>
-      </w:pPr>
-      <w:bookmarkStart w:id="0" w:name="introduction"/>
+        <w:pStyle w:val="Compact"/>
+        <w:spacing w:before="0" w:after="0" w:line="276" w:lineRule="auto"/>
+        <w:rPr>
+          <w:rFonts w:ascii="Arial" w:hAnsi="Arial" w:cs="Arial"/>
+        </w:rPr>
+      </w:pPr>
       <w:r>
         <w:rPr>
           <w:rFonts w:ascii="Arial" w:hAnsi="Arial" w:cs="Arial"/>
           <w:noProof/>
-          <w:sz w:val="22"/>
-          <w:szCs w:val="22"/>
         </w:rPr>
         <w:lastRenderedPageBreak/>
-        <w:pict w14:anchorId="38AF5F0A">
-          <v:shape id="_x0000_i1028" type="#_x0000_t75" alt="" style="width:467.85pt;height:1.5pt;mso-width-percent:0;mso-height-percent:0;mso-width-percent:0;mso-height-percent:0" o:hrpct="0" o:hralign="center" o:hr="t">
+        <w:pict w14:anchorId="64DF21D7">
+          <v:shape id="_x0000_i1033" type="#_x0000_t75" alt="" style="width:467.85pt;height:1.5pt;mso-width-percent:0;mso-height-percent:0;mso-width-percent:0;mso-height-percent:0" o:hrpct="0" o:hralign="center" o:hr="t">
             <v:imagedata r:id="rId7" o:title="Default Line"/>
           </v:shape>
         </w:pict>
@@ -399,22 +364,22 @@
     </w:p>
     <w:p>
       <w:pPr>
-        <w:spacing w:after="0"/>
-        <w:rPr>
-          <w:rFonts w:ascii="Arial" w:hAnsi="Arial" w:cs="Arial"/>
-          <w:sz w:val="32"/>
-          <w:szCs w:val="32"/>
-        </w:rPr>
-      </w:pPr>
-      <w:r>
-        <w:rPr>
-          <w:rFonts w:ascii="Arial" w:hAnsi="Arial" w:cs="Arial"/>
-          <w:sz w:val="32"/>
-          <w:szCs w:val="32"/>
+        <w:pStyle w:val="Heading2"/>
+        <w:spacing w:before="0" w:line="276" w:lineRule="auto"/>
+        <w:rPr>
+          <w:rFonts w:ascii="Arial" w:hAnsi="Arial" w:cs="Arial"/>
+          <w:b w:val="0"/>
+          <w:color w:val="000000" w:themeColor="text1"/>
+        </w:rPr>
+      </w:pPr>
+      <w:r>
+        <w:rPr>
+          <w:rFonts w:ascii="Arial" w:hAnsi="Arial" w:cs="Arial"/>
+          <w:b w:val="0"/>
+          <w:color w:val="000000" w:themeColor="text1"/>
         </w:rPr>
         <w:t>Introduction</w:t>
       </w:r>
-      <w:bookmarkEnd w:id="0"/>
     </w:p>
     <w:p>
       <w:pPr>
@@ -442,7 +407,23 @@
           <w:sz w:val="22"/>
           <w:szCs w:val="22"/>
         </w:rPr>
-        <w:t xml:space="preserve">Tidal salt marshes support a variety of invertebrate species living within and among vegetation, root structures, and sediments. Marsh ecosystem structure and function depend, in part, on the abundance and diversity of these taxa and the services they provide. This protocol provides a standardized methodology for estimating species composition and abundance of saltmarsh invertebrate infauna and epifauna. Prior to starting fieldwork, permanent marsh transects should be established using the Salt Marsh Survey Design Protocol. </w:t>
+        <w:t>Tidal salt marshes support a variety of invertebrate species living within and among vegetation, root structures, and sediments. Marsh ecosystem structure and function depend, in part, on the abundance and diversity of these taxa and the services they provide. This protocol provides a standardized methodology for estimating species composition and abundance of salt</w:t>
+      </w:r>
+      <w:r>
+        <w:rPr>
+          <w:rFonts w:ascii="Arial" w:eastAsia="Arial" w:hAnsi="Arial" w:cs="Arial"/>
+          <w:sz w:val="22"/>
+          <w:szCs w:val="22"/>
+        </w:rPr>
+        <w:t xml:space="preserve"> </w:t>
+      </w:r>
+      <w:r>
+        <w:rPr>
+          <w:rFonts w:ascii="Arial" w:eastAsia="Arial" w:hAnsi="Arial" w:cs="Arial"/>
+          <w:sz w:val="22"/>
+          <w:szCs w:val="22"/>
+        </w:rPr>
+        <w:t xml:space="preserve">marsh invertebrate infauna and epifauna. Prior to starting fieldwork, permanent marsh transects should be established using the Salt Marsh Survey Design Protocol. </w:t>
       </w:r>
       <w:proofErr w:type="spellStart"/>
       <w:r>
@@ -721,22 +702,19 @@
     </w:p>
     <w:p>
       <w:pPr>
-        <w:spacing w:after="0"/>
-        <w:rPr>
-          <w:rFonts w:ascii="Arial" w:hAnsi="Arial" w:cs="Arial"/>
-          <w:sz w:val="22"/>
-          <w:szCs w:val="22"/>
+        <w:pStyle w:val="Compact"/>
+        <w:spacing w:before="0" w:after="0" w:line="276" w:lineRule="auto"/>
+        <w:rPr>
+          <w:rFonts w:ascii="Arial" w:hAnsi="Arial" w:cs="Arial"/>
         </w:rPr>
       </w:pPr>
       <w:r>
         <w:rPr>
           <w:rFonts w:ascii="Arial" w:hAnsi="Arial" w:cs="Arial"/>
           <w:noProof/>
-          <w:sz w:val="22"/>
-          <w:szCs w:val="22"/>
-        </w:rPr>
-        <w:pict w14:anchorId="1CCC6814">
-          <v:shape id="_x0000_i1027" type="#_x0000_t75" alt="" style="width:467.85pt;height:1.5pt;mso-width-percent:0;mso-height-percent:0;mso-width-percent:0;mso-height-percent:0" o:hrpct="0" o:hralign="center" o:hr="t">
+        </w:rPr>
+        <w:pict w14:anchorId="1FF246CF">
+          <v:shape id="_x0000_i1036" type="#_x0000_t75" alt="" style="width:467.85pt;height:1.5pt;mso-width-percent:0;mso-height-percent:0;mso-width-percent:0;mso-height-percent:0" o:hrpct="0" o:hralign="center" o:hr="t">
             <v:imagedata r:id="rId7" o:title="Default Line"/>
           </v:shape>
         </w:pict>
@@ -744,23 +722,22 @@
     </w:p>
     <w:p>
       <w:pPr>
-        <w:spacing w:after="0"/>
-        <w:rPr>
-          <w:rFonts w:ascii="Arial" w:hAnsi="Arial" w:cs="Arial"/>
-          <w:sz w:val="32"/>
-          <w:szCs w:val="32"/>
-        </w:rPr>
-      </w:pPr>
-      <w:bookmarkStart w:id="1" w:name="requirements"/>
-      <w:r>
-        <w:rPr>
-          <w:rFonts w:ascii="Arial" w:hAnsi="Arial" w:cs="Arial"/>
-          <w:sz w:val="32"/>
-          <w:szCs w:val="32"/>
+        <w:pStyle w:val="Heading2"/>
+        <w:spacing w:before="0" w:line="276" w:lineRule="auto"/>
+        <w:rPr>
+          <w:rFonts w:ascii="Arial" w:hAnsi="Arial" w:cs="Arial"/>
+          <w:b w:val="0"/>
+          <w:color w:val="000000" w:themeColor="text1"/>
+        </w:rPr>
+      </w:pPr>
+      <w:r>
+        <w:rPr>
+          <w:rFonts w:ascii="Arial" w:hAnsi="Arial" w:cs="Arial"/>
+          <w:b w:val="0"/>
+          <w:color w:val="000000" w:themeColor="text1"/>
         </w:rPr>
         <w:t>Requirements</w:t>
       </w:r>
-      <w:bookmarkEnd w:id="1"/>
     </w:p>
     <w:p>
       <w:pPr>
@@ -1206,6 +1183,7 @@
           <w:sz w:val="22"/>
           <w:szCs w:val="22"/>
         </w:rPr>
+        <w:lastRenderedPageBreak/>
         <w:t>Small cooler with ice</w:t>
       </w:r>
     </w:p>
@@ -1432,22 +1410,19 @@
     </w:p>
     <w:p>
       <w:pPr>
-        <w:spacing w:after="0"/>
-        <w:rPr>
-          <w:rFonts w:ascii="Arial" w:hAnsi="Arial" w:cs="Arial"/>
-          <w:sz w:val="22"/>
-          <w:szCs w:val="22"/>
+        <w:pStyle w:val="Compact"/>
+        <w:spacing w:before="0" w:after="0" w:line="276" w:lineRule="auto"/>
+        <w:rPr>
+          <w:rFonts w:ascii="Arial" w:hAnsi="Arial" w:cs="Arial"/>
         </w:rPr>
       </w:pPr>
       <w:r>
         <w:rPr>
           <w:rFonts w:ascii="Arial" w:hAnsi="Arial" w:cs="Arial"/>
           <w:noProof/>
-          <w:sz w:val="22"/>
-          <w:szCs w:val="22"/>
-        </w:rPr>
-        <w:pict w14:anchorId="73959192">
-          <v:shape id="_x0000_i1026" type="#_x0000_t75" alt="" style="width:467.85pt;height:1.5pt;mso-width-percent:0;mso-height-percent:0;mso-width-percent:0;mso-height-percent:0" o:hrpct="0" o:hralign="center" o:hr="t">
+        </w:rPr>
+        <w:pict w14:anchorId="638DEF12">
+          <v:shape id="_x0000_i1039" type="#_x0000_t75" alt="" style="width:467.85pt;height:1.5pt;mso-width-percent:0;mso-height-percent:0;mso-width-percent:0;mso-height-percent:0" o:hrpct="0" o:hralign="center" o:hr="t">
             <v:imagedata r:id="rId7" o:title="Default Line"/>
           </v:shape>
         </w:pict>
@@ -1455,23 +1430,22 @@
     </w:p>
     <w:p>
       <w:pPr>
-        <w:spacing w:after="0" w:line="276" w:lineRule="auto"/>
-        <w:rPr>
-          <w:rFonts w:ascii="Arial" w:hAnsi="Arial" w:cs="Arial"/>
-          <w:sz w:val="32"/>
-          <w:szCs w:val="32"/>
-        </w:rPr>
-      </w:pPr>
-      <w:bookmarkStart w:id="2" w:name="methods"/>
-      <w:r>
-        <w:rPr>
-          <w:rFonts w:ascii="Arial" w:hAnsi="Arial" w:cs="Arial"/>
-          <w:sz w:val="32"/>
-          <w:szCs w:val="32"/>
+        <w:pStyle w:val="Heading2"/>
+        <w:spacing w:before="0" w:after="240" w:line="276" w:lineRule="auto"/>
+        <w:rPr>
+          <w:rFonts w:ascii="Arial" w:hAnsi="Arial" w:cs="Arial"/>
+          <w:b w:val="0"/>
+          <w:color w:val="000000" w:themeColor="text1"/>
+        </w:rPr>
+      </w:pPr>
+      <w:r>
+        <w:rPr>
+          <w:rFonts w:ascii="Arial" w:hAnsi="Arial" w:cs="Arial"/>
+          <w:b w:val="0"/>
+          <w:color w:val="000000" w:themeColor="text1"/>
         </w:rPr>
         <w:t>Methods</w:t>
       </w:r>
-      <w:bookmarkEnd w:id="2"/>
     </w:p>
     <w:p>
       <w:pPr>
@@ -1766,7 +1740,7 @@
         <mc:AlternateContent>
           <mc:Choice Requires="wpg">
             <w:drawing>
-              <wp:anchor distT="0" distB="0" distL="114300" distR="114300" simplePos="0" relativeHeight="251660288" behindDoc="0" locked="0" layoutInCell="1" allowOverlap="1" wp14:anchorId="636066A2" wp14:editId="082B4A16">
+              <wp:anchor distT="0" distB="0" distL="114300" distR="114300" simplePos="0" relativeHeight="251660288" behindDoc="0" locked="0" layoutInCell="1" allowOverlap="1" wp14:anchorId="636066A2" wp14:editId="73FD60B6">
                 <wp:simplePos x="0" y="0"/>
                 <wp:positionH relativeFrom="margin">
                   <wp:align>right</wp:align>
@@ -1774,8 +1748,8 @@
                 <wp:positionV relativeFrom="paragraph">
                   <wp:posOffset>30615</wp:posOffset>
                 </wp:positionV>
-                <wp:extent cx="1961515" cy="2059305"/>
-                <wp:effectExtent l="0" t="0" r="0" b="0"/>
+                <wp:extent cx="1991995" cy="2149475"/>
+                <wp:effectExtent l="0" t="0" r="8255" b="3175"/>
                 <wp:wrapSquare wrapText="bothSides"/>
                 <wp:docPr id="16" name="Group 16"/>
                 <wp:cNvGraphicFramePr/>
@@ -1786,9 +1760,9 @@
                       <wpg:grpSpPr>
                         <a:xfrm>
                           <a:off x="0" y="0"/>
-                          <a:ext cx="1961965" cy="2059305"/>
+                          <a:ext cx="1992573" cy="2149523"/>
                           <a:chOff x="0" y="0"/>
-                          <a:chExt cx="1961965" cy="2059621"/>
+                          <a:chExt cx="1992573" cy="2149853"/>
                         </a:xfrm>
                       </wpg:grpSpPr>
                       <wps:wsp>
@@ -1799,7 +1773,7 @@
                         <wps:spPr bwMode="auto">
                           <a:xfrm>
                             <a:off x="0" y="1497999"/>
-                            <a:ext cx="1961965" cy="561622"/>
+                            <a:ext cx="1992573" cy="651854"/>
                           </a:xfrm>
                           <a:prstGeom prst="rect">
                             <a:avLst/>
@@ -1840,7 +1814,23 @@
                                   <w:sz w:val="22"/>
                                   <w:szCs w:val="22"/>
                                 </w:rPr>
-                                <w:t xml:space="preserve"> Example of 6.3 cm diameter hand corer marked with 10 cm depth line.</w:t>
+                                <w:t xml:space="preserve"> Example of 6.3 cm diameter hand corer marked with 10 cm depth</w:t>
+                              </w:r>
+                              <w:r>
+                                <w:rPr>
+                                  <w:rFonts w:ascii="Arial" w:hAnsi="Arial" w:cs="Arial"/>
+                                  <w:sz w:val="22"/>
+                                  <w:szCs w:val="22"/>
+                                </w:rPr>
+                                <w:t xml:space="preserve"> </w:t>
+                              </w:r>
+                              <w:r>
+                                <w:rPr>
+                                  <w:rFonts w:ascii="Arial" w:hAnsi="Arial" w:cs="Arial"/>
+                                  <w:sz w:val="22"/>
+                                  <w:szCs w:val="22"/>
+                                </w:rPr>
+                                <w:t>line.</w:t>
                               </w:r>
                             </w:p>
                           </w:txbxContent>
@@ -1892,12 +1882,12 @@
           </mc:Choice>
           <mc:Fallback>
             <w:pict>
-              <v:group w14:anchorId="636066A2" id="Group 16" o:spid="_x0000_s1026" style="position:absolute;left:0;text-align:left;margin-left:103.25pt;margin-top:2.4pt;width:154.45pt;height:162.15pt;z-index:251660288;mso-position-horizontal:right;mso-position-horizontal-relative:margin;mso-width-relative:margin;mso-height-relative:margin" coordsize="19619,20596" o:gfxdata="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">
+              <v:group w14:anchorId="636066A2" id="Group 16" o:spid="_x0000_s1026" style="position:absolute;left:0;text-align:left;margin-left:105.65pt;margin-top:2.4pt;width:156.85pt;height:169.25pt;z-index:251660288;mso-position-horizontal:right;mso-position-horizontal-relative:margin;mso-width-relative:margin;mso-height-relative:margin" coordsize="19925,21498" o:gfxdata="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">
                 <v:shapetype id="_x0000_t202" coordsize="21600,21600" o:spt="202" path="m,l,21600r21600,l21600,xe">
                   <v:stroke joinstyle="miter"/>
                   <v:path gradientshapeok="t" o:connecttype="rect"/>
                 </v:shapetype>
-                <v:shape id="Text Box 2" o:spid="_x0000_s1027" type="#_x0000_t202" style="position:absolute;top:14979;width:19619;height:5617;visibility:visible;mso-wrap-style:square;v-text-anchor:top" o:gfxdata="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" stroked="f">
+                <v:shape id="Text Box 2" o:spid="_x0000_s1027" type="#_x0000_t202" style="position:absolute;top:14979;width:19925;height:6519;visibility:visible;mso-wrap-style:square;v-text-anchor:top" o:gfxdata="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" stroked="f">
                   <v:textbox>
                     <w:txbxContent>
                       <w:p>
@@ -1924,13 +1914,29 @@
                             <w:sz w:val="22"/>
                             <w:szCs w:val="22"/>
                           </w:rPr>
-                          <w:t xml:space="preserve"> Example of 6.3 cm diameter hand corer marked with 10 cm depth line.</w:t>
+                          <w:t xml:space="preserve"> Example of 6.3 cm diameter hand corer marked with 10 cm depth</w:t>
+                        </w:r>
+                        <w:r>
+                          <w:rPr>
+                            <w:rFonts w:ascii="Arial" w:hAnsi="Arial" w:cs="Arial"/>
+                            <w:sz w:val="22"/>
+                            <w:szCs w:val="22"/>
+                          </w:rPr>
+                          <w:t xml:space="preserve"> </w:t>
+                        </w:r>
+                        <w:r>
+                          <w:rPr>
+                            <w:rFonts w:ascii="Arial" w:hAnsi="Arial" w:cs="Arial"/>
+                            <w:sz w:val="22"/>
+                            <w:szCs w:val="22"/>
+                          </w:rPr>
+                          <w:t>line.</w:t>
                         </w:r>
                       </w:p>
                     </w:txbxContent>
                   </v:textbox>
                 </v:shape>
-                <v:shape id="Picture 26" o:spid="_x0000_s1028" type="#_x0000_t75" alt="A picture containing tool&#10;&#10;Description automatically generated" style="position:absolute;left:875;width:18434;height:15017;visibility:visible;mso-wrap-style:square" o:gfxdata="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">
+                <v:shape id="Picture 26" o:spid="_x0000_s1028" type="#_x0000_t75" alt="A picture containing tool&#10;&#10;Description automatically generated" style="position:absolute;left:875;width:18434;height:15017;visibility:visible;mso-wrap-style:square" o:gfxdata="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">
                   <v:imagedata r:id="rId12" o:title="A picture containing tool&#10;&#10;Description automatically generated"/>
                 </v:shape>
                 <w10:wrap type="square" anchorx="margin"/>
@@ -2073,6 +2079,7 @@
           <w:sz w:val="22"/>
           <w:szCs w:val="22"/>
         </w:rPr>
+        <w:lastRenderedPageBreak/>
         <w:t>If there is standing water at your chosen sample point, move left or right to the nearest patch of exposed substrate.</w:t>
       </w:r>
     </w:p>
@@ -2096,7 +2103,6 @@
           <w:sz w:val="22"/>
           <w:szCs w:val="22"/>
         </w:rPr>
-        <w:lastRenderedPageBreak/>
         <w:t>Place the sediment sample in a pre-labeled gallon-size (3.78L) zip-lock bag along with the associated water-proof label for that plot. Place each bag in the ice-filled cooler for transport back to the lab.</w:t>
       </w:r>
     </w:p>
@@ -2450,7 +2456,23 @@
           <w:sz w:val="22"/>
           <w:szCs w:val="22"/>
         </w:rPr>
-        <w:t xml:space="preserve">To demarcate the 0.5m x 0.5m area of the larger plot to survey, subdivide the plot into quarters using 2 foldable rulers laid perpendicular to each other across the plot. </w:t>
+        <w:t>To demarcate the 0.5m x 0.5m area of the larger plot to survey, subdivide the plot into quarters using 2 foldable rulers lai</w:t>
+      </w:r>
+      <w:r>
+        <w:rPr>
+          <w:rFonts w:ascii="Arial" w:eastAsia="Arial" w:hAnsi="Arial" w:cs="Arial"/>
+          <w:sz w:val="22"/>
+          <w:szCs w:val="22"/>
+        </w:rPr>
+        <w:t>n</w:t>
+      </w:r>
+      <w:r>
+        <w:rPr>
+          <w:rFonts w:ascii="Arial" w:eastAsia="Arial" w:hAnsi="Arial" w:cs="Arial"/>
+          <w:sz w:val="22"/>
+          <w:szCs w:val="22"/>
+        </w:rPr>
+        <w:t xml:space="preserve"> perpendicular to each other across the plot. </w:t>
       </w:r>
     </w:p>
     <w:p>
@@ -2475,7 +2497,6 @@
         </w:rPr>
         <w:t xml:space="preserve">Identify and count all macroinvertebrate taxa present on the substrate surface and clinging to vegetation within the selected </w:t>
       </w:r>
-      <w:proofErr w:type="gramStart"/>
       <w:r>
         <w:rPr>
           <w:rFonts w:ascii="Arial" w:eastAsia="Arial" w:hAnsi="Arial" w:cs="Arial"/>
@@ -2506,19 +2527,9 @@
           <w:rFonts w:ascii="Arial" w:eastAsia="Arial" w:hAnsi="Arial" w:cs="Arial"/>
           <w:sz w:val="22"/>
           <w:szCs w:val="22"/>
-          <w:vertAlign w:val="superscript"/>
-        </w:rPr>
-        <w:t xml:space="preserve"> </w:t>
-      </w:r>
-      <w:r>
-        <w:rPr>
-          <w:rFonts w:ascii="Arial" w:eastAsia="Arial" w:hAnsi="Arial" w:cs="Arial"/>
-          <w:sz w:val="22"/>
-          <w:szCs w:val="22"/>
         </w:rPr>
         <w:t>area</w:t>
       </w:r>
-      <w:proofErr w:type="gramEnd"/>
       <w:r>
         <w:rPr>
           <w:rFonts w:ascii="Arial" w:eastAsia="Arial" w:hAnsi="Arial" w:cs="Arial"/>
@@ -2548,7 +2559,39 @@
           <w:sz w:val="22"/>
           <w:szCs w:val="22"/>
         </w:rPr>
-        <w:t>For bivalves and shelled gastropods, measure total length (mm)(Fig.3) of the first 25 individuals per species, count the rest.</w:t>
+        <w:t>For bivalves and shelled gastropods, measure total length (mm</w:t>
+      </w:r>
+      <w:r>
+        <w:rPr>
+          <w:rFonts w:ascii="Arial" w:eastAsia="Arial" w:hAnsi="Arial" w:cs="Arial"/>
+          <w:sz w:val="22"/>
+          <w:szCs w:val="22"/>
+        </w:rPr>
+        <w:t xml:space="preserve">; </w:t>
+      </w:r>
+      <w:r>
+        <w:rPr>
+          <w:rFonts w:ascii="Arial" w:eastAsia="Arial" w:hAnsi="Arial" w:cs="Arial"/>
+          <w:sz w:val="22"/>
+          <w:szCs w:val="22"/>
+        </w:rPr>
+        <w:t>Fig.3) of the first 25 individuals per species</w:t>
+      </w:r>
+      <w:r>
+        <w:rPr>
+          <w:rFonts w:ascii="Arial" w:eastAsia="Arial" w:hAnsi="Arial" w:cs="Arial"/>
+          <w:sz w:val="22"/>
+          <w:szCs w:val="22"/>
+        </w:rPr>
+        <w:t xml:space="preserve"> and</w:t>
+      </w:r>
+      <w:r>
+        <w:rPr>
+          <w:rFonts w:ascii="Arial" w:eastAsia="Arial" w:hAnsi="Arial" w:cs="Arial"/>
+          <w:sz w:val="22"/>
+          <w:szCs w:val="22"/>
+        </w:rPr>
+        <w:t xml:space="preserve"> count the rest.</w:t>
       </w:r>
     </w:p>
     <w:p>
@@ -2571,7 +2614,23 @@
           <w:sz w:val="22"/>
           <w:szCs w:val="22"/>
         </w:rPr>
-        <w:t xml:space="preserve">For crabs, measure carapace width (mm) (Fig. 3). </w:t>
+        <w:t>For crabs, measure carapace width (mm</w:t>
+      </w:r>
+      <w:r>
+        <w:rPr>
+          <w:rFonts w:ascii="Arial" w:eastAsia="Arial" w:hAnsi="Arial" w:cs="Arial"/>
+          <w:sz w:val="22"/>
+          <w:szCs w:val="22"/>
+        </w:rPr>
+        <w:t xml:space="preserve">; </w:t>
+      </w:r>
+      <w:r>
+        <w:rPr>
+          <w:rFonts w:ascii="Arial" w:eastAsia="Arial" w:hAnsi="Arial" w:cs="Arial"/>
+          <w:sz w:val="22"/>
+          <w:szCs w:val="22"/>
+        </w:rPr>
+        <w:t>Fig. 3).</w:t>
       </w:r>
     </w:p>
     <w:p>
@@ -2594,7 +2653,23 @@
           <w:sz w:val="22"/>
           <w:szCs w:val="22"/>
         </w:rPr>
-        <w:t>Release all animals after processing.</w:t>
+        <w:t xml:space="preserve">Count all other </w:t>
+      </w:r>
+      <w:r>
+        <w:rPr>
+          <w:rFonts w:ascii="Arial" w:eastAsia="Arial" w:hAnsi="Arial" w:cs="Arial"/>
+          <w:sz w:val="22"/>
+          <w:szCs w:val="22"/>
+        </w:rPr>
+        <w:t>epifauna encountered</w:t>
+      </w:r>
+      <w:r>
+        <w:rPr>
+          <w:rFonts w:ascii="Arial" w:eastAsia="Arial" w:hAnsi="Arial" w:cs="Arial"/>
+          <w:sz w:val="22"/>
+          <w:szCs w:val="22"/>
+        </w:rPr>
+        <w:t xml:space="preserve"> </w:t>
       </w:r>
     </w:p>
     <w:p>
@@ -2617,7 +2692,94 @@
           <w:sz w:val="22"/>
           <w:szCs w:val="22"/>
         </w:rPr>
+        <w:t>Release all animals after processing</w:t>
+      </w:r>
+    </w:p>
+    <w:p>
+      <w:pPr>
+        <w:pStyle w:val="ListParagraph"/>
+        <w:numPr>
+          <w:ilvl w:val="1"/>
+          <w:numId w:val="43"/>
+        </w:numPr>
+        <w:spacing w:after="0" w:line="276" w:lineRule="auto"/>
+        <w:rPr>
+          <w:rFonts w:ascii="Arial" w:eastAsia="Arial" w:hAnsi="Arial" w:cs="Arial"/>
+          <w:sz w:val="22"/>
+          <w:szCs w:val="22"/>
+        </w:rPr>
+      </w:pPr>
+      <w:r>
+        <w:rPr>
+          <w:rFonts w:ascii="Arial" w:eastAsia="Arial" w:hAnsi="Arial" w:cs="Arial"/>
+          <w:sz w:val="22"/>
+          <w:szCs w:val="22"/>
+        </w:rPr>
         <w:t>If unidentifiable species are encountered, photograph each for potential identification later.</w:t>
+      </w:r>
+    </w:p>
+    <w:p>
+      <w:pPr>
+        <w:pStyle w:val="ListParagraph"/>
+        <w:numPr>
+          <w:ilvl w:val="2"/>
+          <w:numId w:val="43"/>
+        </w:numPr>
+        <w:spacing w:after="0" w:line="276" w:lineRule="auto"/>
+        <w:rPr>
+          <w:rFonts w:ascii="Arial" w:eastAsia="Arial" w:hAnsi="Arial" w:cs="Arial"/>
+          <w:sz w:val="22"/>
+          <w:szCs w:val="22"/>
+        </w:rPr>
+      </w:pPr>
+      <w:r>
+        <w:rPr>
+          <w:rFonts w:ascii="Arial" w:eastAsia="Arial" w:hAnsi="Arial" w:cs="Arial"/>
+          <w:sz w:val="22"/>
+          <w:szCs w:val="22"/>
+        </w:rPr>
+        <w:lastRenderedPageBreak/>
+        <w:t>P</w:t>
+      </w:r>
+      <w:r>
+        <w:rPr>
+          <w:rFonts w:ascii="Arial" w:eastAsia="Arial" w:hAnsi="Arial" w:cs="Arial"/>
+          <w:sz w:val="22"/>
+          <w:szCs w:val="22"/>
+        </w:rPr>
+        <w:t xml:space="preserve">hotograph individuals from </w:t>
+      </w:r>
+      <w:r>
+        <w:rPr>
+          <w:rFonts w:ascii="Arial" w:eastAsia="Arial" w:hAnsi="Arial" w:cs="Arial"/>
+          <w:sz w:val="22"/>
+          <w:szCs w:val="22"/>
+        </w:rPr>
+        <w:t xml:space="preserve">multiple </w:t>
+      </w:r>
+      <w:r>
+        <w:rPr>
+          <w:rFonts w:ascii="Arial" w:eastAsia="Arial" w:hAnsi="Arial" w:cs="Arial"/>
+          <w:sz w:val="22"/>
+          <w:szCs w:val="22"/>
+        </w:rPr>
+        <w:t xml:space="preserve">angles </w:t>
+      </w:r>
+      <w:r>
+        <w:rPr>
+          <w:rFonts w:ascii="Arial" w:eastAsia="Arial" w:hAnsi="Arial" w:cs="Arial"/>
+          <w:sz w:val="22"/>
+          <w:szCs w:val="22"/>
+        </w:rPr>
+        <w:t>and with a ruler in frame</w:t>
+      </w:r>
+      <w:r>
+        <w:rPr>
+          <w:rFonts w:ascii="Arial" w:eastAsia="Arial" w:hAnsi="Arial" w:cs="Arial"/>
+          <w:sz w:val="22"/>
+          <w:szCs w:val="22"/>
+        </w:rPr>
+        <w:t>, if possible.</w:t>
       </w:r>
     </w:p>
     <w:p>
@@ -2640,7 +2802,39 @@
           <w:sz w:val="22"/>
           <w:szCs w:val="22"/>
         </w:rPr>
-        <w:t>If present, count and record the number of crab burrows within the 0.25m</w:t>
+        <w:t>If</w:t>
+      </w:r>
+      <w:r>
+        <w:rPr>
+          <w:rFonts w:ascii="Arial" w:eastAsia="Arial" w:hAnsi="Arial" w:cs="Arial"/>
+          <w:sz w:val="22"/>
+          <w:szCs w:val="22"/>
+        </w:rPr>
+        <w:t xml:space="preserve"> crab burrows are</w:t>
+      </w:r>
+      <w:r>
+        <w:rPr>
+          <w:rFonts w:ascii="Arial" w:eastAsia="Arial" w:hAnsi="Arial" w:cs="Arial"/>
+          <w:sz w:val="22"/>
+          <w:szCs w:val="22"/>
+        </w:rPr>
+        <w:t xml:space="preserve"> present, count and record the number</w:t>
+      </w:r>
+      <w:r>
+        <w:rPr>
+          <w:rFonts w:ascii="Arial" w:eastAsia="Arial" w:hAnsi="Arial" w:cs="Arial"/>
+          <w:sz w:val="22"/>
+          <w:szCs w:val="22"/>
+        </w:rPr>
+        <w:t xml:space="preserve"> of burrows</w:t>
+      </w:r>
+      <w:r>
+        <w:rPr>
+          <w:rFonts w:ascii="Arial" w:eastAsia="Arial" w:hAnsi="Arial" w:cs="Arial"/>
+          <w:sz w:val="22"/>
+          <w:szCs w:val="22"/>
+        </w:rPr>
+        <w:t xml:space="preserve"> within the 0.25m</w:t>
       </w:r>
       <w:r>
         <w:rPr>
@@ -2657,7 +2851,15 @@
           <w:sz w:val="22"/>
           <w:szCs w:val="22"/>
         </w:rPr>
-        <w:t xml:space="preserve"> area, </w:t>
+        <w:t xml:space="preserve"> area</w:t>
+      </w:r>
+      <w:r>
+        <w:rPr>
+          <w:rFonts w:ascii="Arial" w:eastAsia="Arial" w:hAnsi="Arial" w:cs="Arial"/>
+          <w:sz w:val="22"/>
+          <w:szCs w:val="22"/>
+        </w:rPr>
+        <w:t>.</w:t>
       </w:r>
     </w:p>
     <w:p>
@@ -2761,7 +2963,6 @@
           <w:szCs w:val="22"/>
           <w:u w:val="single"/>
         </w:rPr>
-        <w:lastRenderedPageBreak/>
         <w:t>Lab work: Part 1</w:t>
       </w:r>
     </w:p>
@@ -2907,7 +3108,25 @@
                                   <w:sz w:val="22"/>
                                   <w:szCs w:val="22"/>
                                 </w:rPr>
-                                <w:t xml:space="preserve"> Length measurement diagram for crabs and shelled molluscs.</w:t>
+                                <w:t xml:space="preserve"> Length measurement diagram for crabs and shelled </w:t>
+                              </w:r>
+                              <w:proofErr w:type="spellStart"/>
+                              <w:r>
+                                <w:rPr>
+                                  <w:rFonts w:ascii="Arial" w:hAnsi="Arial" w:cs="Arial"/>
+                                  <w:sz w:val="22"/>
+                                  <w:szCs w:val="22"/>
+                                </w:rPr>
+                                <w:t>molluscs</w:t>
+                              </w:r>
+                              <w:proofErr w:type="spellEnd"/>
+                              <w:r>
+                                <w:rPr>
+                                  <w:rFonts w:ascii="Arial" w:hAnsi="Arial" w:cs="Arial"/>
+                                  <w:sz w:val="22"/>
+                                  <w:szCs w:val="22"/>
+                                </w:rPr>
+                                <w:t>.</w:t>
                               </w:r>
                             </w:p>
                             <w:p>
@@ -2939,12 +3158,12 @@
           </mc:Choice>
           <mc:Fallback>
             <w:pict>
-              <v:group w14:anchorId="3491526C" id="Group 29" o:spid="_x0000_s1029" style="position:absolute;left:0;text-align:left;margin-left:286pt;margin-top:1.5pt;width:180.75pt;height:279.3pt;z-index:-251657216;mso-position-horizontal-relative:margin;mso-width-relative:margin;mso-height-relative:margin" coordorigin="2621" coordsize="22967,35473" o:gfxdata="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">
-                <v:shape id="Picture 30" o:spid="_x0000_s1030" type="#_x0000_t75" style="position:absolute;left:2621;width:22968;height:29127;visibility:visible;mso-wrap-style:square" o:gfxdata="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" stroked="t">
+              <v:group w14:anchorId="3491526C" id="Group 29" o:spid="_x0000_s1029" style="position:absolute;left:0;text-align:left;margin-left:286pt;margin-top:1.5pt;width:180.75pt;height:279.3pt;z-index:-251657216;mso-position-horizontal-relative:margin;mso-width-relative:margin;mso-height-relative:margin" coordorigin="2621" coordsize="22967,35473" o:gfxdata="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">
+                <v:shape id="Picture 30" o:spid="_x0000_s1030" type="#_x0000_t75" style="position:absolute;left:2621;width:22968;height:29127;visibility:visible;mso-wrap-style:square" o:gfxdata="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" stroked="t">
                   <v:imagedata r:id="rId15" o:title=""/>
                   <v:path arrowok="t"/>
                 </v:shape>
-                <v:shape id="Text Box 2" o:spid="_x0000_s1031" type="#_x0000_t202" style="position:absolute;left:2840;top:29437;width:22650;height:6036;visibility:visible;mso-wrap-style:square;v-text-anchor:top" o:gfxdata="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" stroked="f">
+                <v:shape id="Text Box 2" o:spid="_x0000_s1031" type="#_x0000_t202" style="position:absolute;left:2840;top:29437;width:22650;height:6036;visibility:visible;mso-wrap-style:square;v-text-anchor:top" o:gfxdata="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" stroked="f">
                   <v:textbox>
                     <w:txbxContent>
                       <w:p>
@@ -3039,7 +3258,23 @@
           <w:sz w:val="22"/>
           <w:szCs w:val="22"/>
         </w:rPr>
-        <w:t xml:space="preserve">Pour the contents of each zip-lock bag into a 1mm sieve and gently rinse a squeeze bottle with tap water. </w:t>
+        <w:t>Pour the contents of each zip-lock bag into a 1mm sieve and gently rinse</w:t>
+      </w:r>
+      <w:r>
+        <w:rPr>
+          <w:rFonts w:ascii="Arial" w:eastAsia="Arial" w:hAnsi="Arial" w:cs="Arial"/>
+          <w:sz w:val="22"/>
+          <w:szCs w:val="22"/>
+        </w:rPr>
+        <w:t xml:space="preserve"> using</w:t>
+      </w:r>
+      <w:r>
+        <w:rPr>
+          <w:rFonts w:ascii="Arial" w:eastAsia="Arial" w:hAnsi="Arial" w:cs="Arial"/>
+          <w:sz w:val="22"/>
+          <w:szCs w:val="22"/>
+        </w:rPr>
+        <w:t xml:space="preserve"> a squeeze bottle with tap water. </w:t>
       </w:r>
     </w:p>
     <w:p>
@@ -3326,25 +3561,7 @@
           <w:sz w:val="22"/>
           <w:szCs w:val="22"/>
         </w:rPr>
-        <w:t>Count only macroinfauna and exclude meiofauna (</w:t>
-      </w:r>
-      <w:proofErr w:type="gramStart"/>
-      <w:r>
-        <w:rPr>
-          <w:rFonts w:ascii="Arial" w:eastAsia="Arial" w:hAnsi="Arial" w:cs="Arial"/>
-          <w:sz w:val="22"/>
-          <w:szCs w:val="22"/>
-        </w:rPr>
-        <w:t>e.g.</w:t>
-      </w:r>
-      <w:proofErr w:type="gramEnd"/>
-      <w:r>
-        <w:rPr>
-          <w:rFonts w:ascii="Arial" w:eastAsia="Arial" w:hAnsi="Arial" w:cs="Arial"/>
-          <w:sz w:val="22"/>
-          <w:szCs w:val="22"/>
-        </w:rPr>
-        <w:t xml:space="preserve"> nematodes and copepods).</w:t>
+        <w:t>Count only macroinfauna and exclude meiofauna (e.g. nematodes and copepods).</w:t>
       </w:r>
     </w:p>
     <w:p>
@@ -3454,7 +3671,23 @@
           <w:sz w:val="22"/>
           <w:szCs w:val="22"/>
         </w:rPr>
-        <w:t>Count and record the number of individuals for each species on the provided lab sheet.</w:t>
+        <w:t xml:space="preserve">Count and record the number of individuals </w:t>
+      </w:r>
+      <w:r>
+        <w:rPr>
+          <w:rFonts w:ascii="Arial" w:eastAsia="Arial" w:hAnsi="Arial" w:cs="Arial"/>
+          <w:sz w:val="22"/>
+          <w:szCs w:val="22"/>
+        </w:rPr>
+        <w:t>of</w:t>
+      </w:r>
+      <w:r>
+        <w:rPr>
+          <w:rFonts w:ascii="Arial" w:eastAsia="Arial" w:hAnsi="Arial" w:cs="Arial"/>
+          <w:sz w:val="22"/>
+          <w:szCs w:val="22"/>
+        </w:rPr>
+        <w:t xml:space="preserve"> each species on the provided lab sheet.</w:t>
       </w:r>
     </w:p>
     <w:p>
@@ -3476,78 +3709,36 @@
           <w:sz w:val="22"/>
           <w:szCs w:val="22"/>
         </w:rPr>
+        <w:lastRenderedPageBreak/>
         <w:t>Return all specimens to the labeled 20-mL vial, fill with 70% ethanol, and seal for long-term storage.</w:t>
       </w:r>
     </w:p>
     <w:p>
       <w:pPr>
         <w:spacing w:after="0" w:line="276" w:lineRule="auto"/>
-        <w:rPr>
-          <w:rFonts w:ascii="Arial" w:hAnsi="Arial" w:cs="Arial"/>
-          <w:sz w:val="22"/>
-          <w:szCs w:val="22"/>
-        </w:rPr>
-      </w:pPr>
-    </w:p>
-    <w:p>
-      <w:pPr>
-        <w:spacing w:after="0" w:line="276" w:lineRule="auto"/>
-        <w:rPr>
-          <w:rFonts w:ascii="Arial" w:hAnsi="Arial" w:cs="Arial"/>
-          <w:sz w:val="22"/>
-          <w:szCs w:val="22"/>
-        </w:rPr>
-      </w:pPr>
-    </w:p>
-    <w:p>
-      <w:pPr>
-        <w:spacing w:after="0" w:line="276" w:lineRule="auto"/>
-        <w:rPr>
-          <w:rFonts w:ascii="Arial" w:hAnsi="Arial" w:cs="Arial"/>
-          <w:sz w:val="22"/>
-          <w:szCs w:val="22"/>
-        </w:rPr>
-      </w:pPr>
-    </w:p>
-    <w:p>
-      <w:pPr>
-        <w:spacing w:after="0" w:line="276" w:lineRule="auto"/>
-        <w:rPr>
-          <w:rFonts w:ascii="Arial" w:hAnsi="Arial" w:cs="Arial"/>
-          <w:sz w:val="22"/>
-          <w:szCs w:val="22"/>
-        </w:rPr>
-      </w:pPr>
-    </w:p>
-    <w:p>
-      <w:pPr>
-        <w:spacing w:after="0" w:line="276" w:lineRule="auto"/>
-        <w:rPr>
-          <w:rFonts w:ascii="Arial" w:hAnsi="Arial" w:cs="Arial"/>
-          <w:sz w:val="22"/>
-          <w:szCs w:val="22"/>
-        </w:rPr>
-      </w:pPr>
-    </w:p>
-    <w:p>
-      <w:pPr>
-        <w:spacing w:after="0"/>
-        <w:rPr>
-          <w:rFonts w:ascii="Arial" w:hAnsi="Arial" w:cs="Arial"/>
-          <w:sz w:val="22"/>
-          <w:szCs w:val="22"/>
+        <w:ind w:left="360"/>
+        <w:rPr>
+          <w:rFonts w:ascii="Arial" w:eastAsia="Arial" w:hAnsi="Arial" w:cs="Arial"/>
+          <w:sz w:val="22"/>
+          <w:szCs w:val="22"/>
+        </w:rPr>
+      </w:pPr>
+    </w:p>
+    <w:p>
+      <w:pPr>
+        <w:pStyle w:val="Compact"/>
+        <w:spacing w:before="0" w:after="0" w:line="276" w:lineRule="auto"/>
+        <w:rPr>
+          <w:rFonts w:ascii="Arial" w:hAnsi="Arial" w:cs="Arial"/>
         </w:rPr>
       </w:pPr>
       <w:r>
         <w:rPr>
           <w:rFonts w:ascii="Arial" w:hAnsi="Arial" w:cs="Arial"/>
           <w:noProof/>
-          <w:sz w:val="22"/>
-          <w:szCs w:val="22"/>
-        </w:rPr>
-        <w:lastRenderedPageBreak/>
-        <w:pict w14:anchorId="378D3ABB">
-          <v:shape id="_x0000_i1025" type="#_x0000_t75" alt="" style="width:467.85pt;height:1.5pt;mso-width-percent:0;mso-height-percent:0;mso-width-percent:0;mso-height-percent:0" o:hrpct="0" o:hralign="center" o:hr="t">
+        </w:rPr>
+        <w:pict w14:anchorId="23871507">
+          <v:shape id="_x0000_i1042" type="#_x0000_t75" alt="" style="width:467.85pt;height:1.5pt;mso-width-percent:0;mso-height-percent:0;mso-width-percent:0;mso-height-percent:0" o:hrpct="0" o:hralign="center" o:hr="t">
             <v:imagedata r:id="rId7" o:title="Default Line"/>
           </v:shape>
         </w:pict>
@@ -3555,32 +3746,45 @@
     </w:p>
     <w:p>
       <w:pPr>
-        <w:spacing w:after="0" w:line="276" w:lineRule="auto"/>
-        <w:rPr>
-          <w:rFonts w:ascii="Arial" w:hAnsi="Arial" w:cs="Arial"/>
-          <w:sz w:val="32"/>
-          <w:szCs w:val="32"/>
-        </w:rPr>
-      </w:pPr>
-      <w:bookmarkStart w:id="3" w:name="data-submission"/>
-      <w:r>
-        <w:rPr>
-          <w:rFonts w:ascii="Arial" w:hAnsi="Arial" w:cs="Arial"/>
-          <w:sz w:val="32"/>
-          <w:szCs w:val="32"/>
+        <w:pStyle w:val="Heading2"/>
+        <w:spacing w:before="0" w:line="276" w:lineRule="auto"/>
+        <w:rPr>
+          <w:rFonts w:ascii="Arial" w:hAnsi="Arial" w:cs="Arial"/>
+          <w:b w:val="0"/>
+          <w:color w:val="000000" w:themeColor="text1"/>
+        </w:rPr>
+      </w:pPr>
+      <w:bookmarkStart w:id="1" w:name="data-submission"/>
+      <w:r>
+        <w:rPr>
+          <w:rFonts w:ascii="Arial" w:hAnsi="Arial" w:cs="Arial"/>
+          <w:b w:val="0"/>
+          <w:color w:val="000000" w:themeColor="text1"/>
         </w:rPr>
         <w:t>Data Submission</w:t>
       </w:r>
-      <w:bookmarkEnd w:id="3"/>
-    </w:p>
-    <w:p>
-      <w:pPr>
-        <w:pStyle w:val="ListParagraph"/>
+      <w:bookmarkEnd w:id="1"/>
+    </w:p>
+    <w:p>
+      <w:pPr>
+        <w:pStyle w:val="Compact"/>
+        <w:spacing w:before="0" w:after="0" w:line="276" w:lineRule="auto"/>
+        <w:ind w:left="360"/>
+        <w:rPr>
+          <w:rFonts w:ascii="Arial" w:hAnsi="Arial" w:cs="Arial"/>
+          <w:sz w:val="22"/>
+          <w:szCs w:val="22"/>
+        </w:rPr>
+      </w:pPr>
+    </w:p>
+    <w:p>
+      <w:pPr>
+        <w:pStyle w:val="Compact"/>
         <w:numPr>
           <w:ilvl w:val="0"/>
-          <w:numId w:val="28"/>
+          <w:numId w:val="49"/>
         </w:numPr>
-        <w:spacing w:after="0" w:line="276" w:lineRule="auto"/>
+        <w:spacing w:before="0" w:after="0" w:line="276" w:lineRule="auto"/>
         <w:rPr>
           <w:rFonts w:ascii="Arial" w:hAnsi="Arial" w:cs="Arial"/>
           <w:sz w:val="22"/>
@@ -3598,35 +3802,35 @@
     </w:p>
     <w:p>
       <w:pPr>
-        <w:pStyle w:val="ListParagraph"/>
+        <w:pStyle w:val="Compact"/>
         <w:numPr>
           <w:ilvl w:val="0"/>
-          <w:numId w:val="28"/>
+          <w:numId w:val="49"/>
         </w:numPr>
-        <w:spacing w:after="0" w:line="276" w:lineRule="auto"/>
-        <w:rPr>
-          <w:rFonts w:ascii="Arial" w:hAnsi="Arial" w:cs="Arial"/>
-          <w:sz w:val="22"/>
-          <w:szCs w:val="22"/>
-        </w:rPr>
-      </w:pPr>
-      <w:r>
-        <w:rPr>
-          <w:rFonts w:ascii="Arial" w:hAnsi="Arial" w:cs="Arial"/>
-          <w:sz w:val="22"/>
-          <w:szCs w:val="22"/>
-        </w:rPr>
-        <w:t>Enter data into the provided data entry template. Each template is an Excel spreadsheet. Please provide as much protocol and sample metadata as possible, such as the protocol version and contact information. Use the “notes” columns to provide additional information or context if a relevant column doesn’t already exist, rather than renaming or creating columns.</w:t>
-      </w:r>
-    </w:p>
-    <w:p>
-      <w:pPr>
-        <w:pStyle w:val="ListParagraph"/>
+        <w:spacing w:before="0" w:after="0" w:line="276" w:lineRule="auto"/>
+        <w:rPr>
+          <w:rFonts w:ascii="Arial" w:hAnsi="Arial" w:cs="Arial"/>
+          <w:sz w:val="22"/>
+          <w:szCs w:val="22"/>
+        </w:rPr>
+      </w:pPr>
+      <w:r>
+        <w:rPr>
+          <w:rFonts w:ascii="Arial" w:hAnsi="Arial" w:cs="Arial"/>
+          <w:sz w:val="22"/>
+          <w:szCs w:val="22"/>
+        </w:rPr>
+        <w:t>Enter data into the provided data entry template. Each template is an Excel spreadsheet. Please provide as much protocol and sample metadata as possible. Use the “notes” columns to provide additional information or context if a relevant column doesn’t already exist, rather than renaming or creating columns.</w:t>
+      </w:r>
+    </w:p>
+    <w:p>
+      <w:pPr>
+        <w:pStyle w:val="Compact"/>
         <w:numPr>
           <w:ilvl w:val="0"/>
-          <w:numId w:val="28"/>
+          <w:numId w:val="49"/>
         </w:numPr>
-        <w:spacing w:after="0" w:line="276" w:lineRule="auto"/>
+        <w:spacing w:before="0" w:after="0" w:line="276" w:lineRule="auto"/>
         <w:rPr>
           <w:rFonts w:ascii="Arial" w:hAnsi="Arial" w:cs="Arial"/>
           <w:sz w:val="22"/>
@@ -3655,14 +3859,16 @@
     </w:p>
     <w:p>
       <w:pPr>
-        <w:pStyle w:val="ListParagraph"/>
+        <w:pStyle w:val="Compact"/>
         <w:numPr>
           <w:ilvl w:val="0"/>
-          <w:numId w:val="28"/>
+          <w:numId w:val="49"/>
         </w:numPr>
-        <w:spacing w:after="0" w:line="276" w:lineRule="auto"/>
-        <w:rPr>
-          <w:rFonts w:ascii="Arial" w:hAnsi="Arial" w:cs="Arial"/>
+        <w:spacing w:before="0" w:after="0" w:line="276" w:lineRule="auto"/>
+        <w:rPr>
+          <w:rStyle w:val="Hyperlink"/>
+          <w:rFonts w:ascii="Arial" w:hAnsi="Arial" w:cs="Arial"/>
+          <w:color w:val="auto"/>
           <w:sz w:val="22"/>
           <w:szCs w:val="22"/>
         </w:rPr>
@@ -3683,27 +3889,19 @@
             <w:sz w:val="22"/>
             <w:szCs w:val="22"/>
           </w:rPr>
-          <w:t>marinegeo</w:t>
-        </w:r>
-        <w:r>
-          <w:rPr>
-            <w:rStyle w:val="Hyperlink"/>
-            <w:rFonts w:ascii="Arial" w:hAnsi="Arial" w:cs="Arial"/>
-            <w:sz w:val="22"/>
-            <w:szCs w:val="22"/>
-          </w:rPr>
-          <w:t>-protocols</w:t>
-        </w:r>
-        <w:r>
-          <w:rPr>
-            <w:rStyle w:val="Hyperlink"/>
-            <w:rFonts w:ascii="Arial" w:hAnsi="Arial" w:cs="Arial"/>
-            <w:sz w:val="22"/>
-            <w:szCs w:val="22"/>
-          </w:rPr>
-          <w:t>@si.edu</w:t>
+          <w:t>marinegeo-protocols@si.edu</w:t>
         </w:r>
       </w:hyperlink>
+    </w:p>
+    <w:p>
+      <w:pPr>
+        <w:spacing w:after="0"/>
+        <w:rPr>
+          <w:rFonts w:ascii="Arial" w:hAnsi="Arial" w:cs="Arial"/>
+          <w:sz w:val="22"/>
+          <w:szCs w:val="22"/>
+        </w:rPr>
+      </w:pPr>
     </w:p>
     <w:sectPr>
       <w:headerReference w:type="default" r:id="rId18"/>
@@ -3817,65 +4015,6 @@
 
 <file path=word/footer2.xml><?xml version="1.0" encoding="utf-8"?>
 <w:ftr xmlns:wpc="http://schemas.microsoft.com/office/word/2010/wordprocessingCanvas" xmlns:cx="http://schemas.microsoft.com/office/drawing/2014/chartex" xmlns:cx1="http://schemas.microsoft.com/office/drawing/2015/9/8/chartex" xmlns:cx2="http://schemas.microsoft.com/office/drawing/2015/10/21/chartex" xmlns:cx3="http://schemas.microsoft.com/office/drawing/2016/5/9/chartex" xmlns:cx4="http://schemas.microsoft.com/office/drawing/2016/5/10/chartex" xmlns:cx5="http://schemas.microsoft.com/office/drawing/2016/5/11/chartex" xmlns:cx6="http://schemas.microsoft.com/office/drawing/2016/5/12/chartex" xmlns:cx7="http://schemas.microsoft.com/office/drawing/2016/5/13/chartex" xmlns:cx8="http://schemas.microsoft.com/office/drawing/2016/5/14/chartex" xmlns:mc="http://schemas.openxmlformats.org/markup-compatibility/2006" xmlns:aink="http://schemas.microsoft.com/office/drawing/2016/ink" xmlns:am3d="http://schemas.microsoft.com/office/drawing/2017/model3d" xmlns:o="urn:schemas-microsoft-com:office:office" xmlns:r="http://schemas.openxmlformats.org/officeDocument/2006/relationships" xmlns:m="http://schemas.openxmlformats.org/officeDocument/2006/math" xmlns:v="urn:schemas-microsoft-com:vml" xmlns:wp14="http://schemas.microsoft.com/office/word/2010/wordprocessingDrawing" xmlns:wp="http://schemas.openxmlformats.org/drawingml/2006/wordprocessingDrawing" xmlns:w10="urn:schemas-microsoft-com:office:word" xmlns:w="http://schemas.openxmlformats.org/wordprocessingml/2006/main" xmlns:w14="http://schemas.microsoft.com/office/word/2010/wordml" xmlns:w15="http://schemas.microsoft.com/office/word/2012/wordml" xmlns:w16cex="http://schemas.microsoft.com/office/word/2018/wordml/cex" xmlns:w16cid="http://schemas.microsoft.com/office/word/2016/wordml/cid" xmlns:w16="http://schemas.microsoft.com/office/word/2018/wordml" xmlns:w16se="http://schemas.microsoft.com/office/word/2015/wordml/symex" xmlns:wpg="http://schemas.microsoft.com/office/word/2010/wordprocessingGroup" xmlns:wpi="http://schemas.microsoft.com/office/word/2010/wordprocessingInk" xmlns:wne="http://schemas.microsoft.com/office/word/2006/wordml" xmlns:wps="http://schemas.microsoft.com/office/word/2010/wordprocessingShape" mc:Ignorable="w14 w15 w16se w16cid w16 w16cex wp14">
-  <w:sdt>
-    <w:sdtPr>
-      <w:rPr>
-        <w:rStyle w:val="PageNumber"/>
-      </w:rPr>
-      <w:id w:val="-948314696"/>
-      <w:docPartObj>
-        <w:docPartGallery w:val="Page Numbers (Bottom of Page)"/>
-        <w:docPartUnique/>
-      </w:docPartObj>
-    </w:sdtPr>
-    <w:sdtEndPr>
-      <w:rPr>
-        <w:rStyle w:val="PageNumber"/>
-      </w:rPr>
-    </w:sdtEndPr>
-    <w:sdtContent>
-      <w:p>
-        <w:pPr>
-          <w:pStyle w:val="Footer"/>
-          <w:framePr w:wrap="none" w:vAnchor="text" w:hAnchor="margin" w:xAlign="right" w:y="1"/>
-          <w:rPr>
-            <w:rStyle w:val="PageNumber"/>
-          </w:rPr>
-        </w:pPr>
-        <w:r>
-          <w:rPr>
-            <w:rStyle w:val="PageNumber"/>
-          </w:rPr>
-          <w:fldChar w:fldCharType="begin"/>
-        </w:r>
-        <w:r>
-          <w:rPr>
-            <w:rStyle w:val="PageNumber"/>
-          </w:rPr>
-          <w:instrText xml:space="preserve"> PAGE </w:instrText>
-        </w:r>
-        <w:r>
-          <w:rPr>
-            <w:rStyle w:val="PageNumber"/>
-          </w:rPr>
-          <w:fldChar w:fldCharType="separate"/>
-        </w:r>
-        <w:r>
-          <w:rPr>
-            <w:rStyle w:val="PageNumber"/>
-            <w:noProof/>
-          </w:rPr>
-          <w:t>2</w:t>
-        </w:r>
-        <w:r>
-          <w:rPr>
-            <w:rStyle w:val="PageNumber"/>
-          </w:rPr>
-          <w:fldChar w:fldCharType="end"/>
-        </w:r>
-      </w:p>
-    </w:sdtContent>
-  </w:sdt>
   <w:p>
     <w:pPr>
       <w:pStyle w:val="Footer"/>
@@ -4827,6 +4966,92 @@
     </w:lvl>
   </w:abstractNum>
   <w:abstractNum w:abstractNumId="9" w15:restartNumberingAfterBreak="0">
+    <w:nsid w:val="1C44095D"/>
+    <w:multiLevelType w:val="hybridMultilevel"/>
+    <w:tmpl w:val="D476703E"/>
+    <w:lvl w:ilvl="0" w:tplc="0409000F">
+      <w:start w:val="1"/>
+      <w:numFmt w:val="decimal"/>
+      <w:lvlText w:val="%1."/>
+      <w:lvlJc w:val="left"/>
+      <w:pPr>
+        <w:ind w:left="360" w:hanging="360"/>
+      </w:pPr>
+    </w:lvl>
+    <w:lvl w:ilvl="1" w:tplc="04090019" w:tentative="1">
+      <w:start w:val="1"/>
+      <w:numFmt w:val="lowerLetter"/>
+      <w:lvlText w:val="%2."/>
+      <w:lvlJc w:val="left"/>
+      <w:pPr>
+        <w:ind w:left="1080" w:hanging="360"/>
+      </w:pPr>
+    </w:lvl>
+    <w:lvl w:ilvl="2" w:tplc="0409001B" w:tentative="1">
+      <w:start w:val="1"/>
+      <w:numFmt w:val="lowerRoman"/>
+      <w:lvlText w:val="%3."/>
+      <w:lvlJc w:val="right"/>
+      <w:pPr>
+        <w:ind w:left="1800" w:hanging="180"/>
+      </w:pPr>
+    </w:lvl>
+    <w:lvl w:ilvl="3" w:tplc="0409000F" w:tentative="1">
+      <w:start w:val="1"/>
+      <w:numFmt w:val="decimal"/>
+      <w:lvlText w:val="%4."/>
+      <w:lvlJc w:val="left"/>
+      <w:pPr>
+        <w:ind w:left="2520" w:hanging="360"/>
+      </w:pPr>
+    </w:lvl>
+    <w:lvl w:ilvl="4" w:tplc="04090019" w:tentative="1">
+      <w:start w:val="1"/>
+      <w:numFmt w:val="lowerLetter"/>
+      <w:lvlText w:val="%5."/>
+      <w:lvlJc w:val="left"/>
+      <w:pPr>
+        <w:ind w:left="3240" w:hanging="360"/>
+      </w:pPr>
+    </w:lvl>
+    <w:lvl w:ilvl="5" w:tplc="0409001B" w:tentative="1">
+      <w:start w:val="1"/>
+      <w:numFmt w:val="lowerRoman"/>
+      <w:lvlText w:val="%6."/>
+      <w:lvlJc w:val="right"/>
+      <w:pPr>
+        <w:ind w:left="3960" w:hanging="180"/>
+      </w:pPr>
+    </w:lvl>
+    <w:lvl w:ilvl="6" w:tplc="0409000F" w:tentative="1">
+      <w:start w:val="1"/>
+      <w:numFmt w:val="decimal"/>
+      <w:lvlText w:val="%7."/>
+      <w:lvlJc w:val="left"/>
+      <w:pPr>
+        <w:ind w:left="4680" w:hanging="360"/>
+      </w:pPr>
+    </w:lvl>
+    <w:lvl w:ilvl="7" w:tplc="04090019" w:tentative="1">
+      <w:start w:val="1"/>
+      <w:numFmt w:val="lowerLetter"/>
+      <w:lvlText w:val="%8."/>
+      <w:lvlJc w:val="left"/>
+      <w:pPr>
+        <w:ind w:left="5400" w:hanging="360"/>
+      </w:pPr>
+    </w:lvl>
+    <w:lvl w:ilvl="8" w:tplc="0409001B" w:tentative="1">
+      <w:start w:val="1"/>
+      <w:numFmt w:val="lowerRoman"/>
+      <w:lvlText w:val="%9."/>
+      <w:lvlJc w:val="right"/>
+      <w:pPr>
+        <w:ind w:left="6120" w:hanging="180"/>
+      </w:pPr>
+    </w:lvl>
+  </w:abstractNum>
+  <w:abstractNum w:abstractNumId="10" w15:restartNumberingAfterBreak="0">
     <w:nsid w:val="1D3812C8"/>
     <w:multiLevelType w:val="hybridMultilevel"/>
     <w:tmpl w:val="5AE0CE84"/>
@@ -4912,7 +5137,7 @@
       </w:pPr>
     </w:lvl>
   </w:abstractNum>
-  <w:abstractNum w:abstractNumId="10" w15:restartNumberingAfterBreak="0">
+  <w:abstractNum w:abstractNumId="11" w15:restartNumberingAfterBreak="0">
     <w:nsid w:val="1DC073A2"/>
     <w:multiLevelType w:val="hybridMultilevel"/>
     <w:tmpl w:val="C22E11D6"/>
@@ -4998,7 +5223,7 @@
       </w:pPr>
     </w:lvl>
   </w:abstractNum>
-  <w:abstractNum w:abstractNumId="11" w15:restartNumberingAfterBreak="0">
+  <w:abstractNum w:abstractNumId="12" w15:restartNumberingAfterBreak="0">
     <w:nsid w:val="1E281CF7"/>
     <w:multiLevelType w:val="multilevel"/>
     <w:tmpl w:val="B930DDB8"/>
@@ -5113,7 +5338,7 @@
       </w:rPr>
     </w:lvl>
   </w:abstractNum>
-  <w:abstractNum w:abstractNumId="12" w15:restartNumberingAfterBreak="0">
+  <w:abstractNum w:abstractNumId="13" w15:restartNumberingAfterBreak="0">
     <w:nsid w:val="238E1F29"/>
     <w:multiLevelType w:val="hybridMultilevel"/>
     <w:tmpl w:val="FD24133E"/>
@@ -5164,7 +5389,7 @@
       <w:lvlJc w:val="left"/>
     </w:lvl>
   </w:abstractNum>
-  <w:abstractNum w:abstractNumId="13" w15:restartNumberingAfterBreak="0">
+  <w:abstractNum w:abstractNumId="14" w15:restartNumberingAfterBreak="0">
     <w:nsid w:val="26874313"/>
     <w:multiLevelType w:val="hybridMultilevel"/>
     <w:tmpl w:val="F6C0CC68"/>
@@ -5253,7 +5478,7 @@
       </w:pPr>
     </w:lvl>
   </w:abstractNum>
-  <w:abstractNum w:abstractNumId="14" w15:restartNumberingAfterBreak="0">
+  <w:abstractNum w:abstractNumId="15" w15:restartNumberingAfterBreak="0">
     <w:nsid w:val="277A4057"/>
     <w:multiLevelType w:val="hybridMultilevel"/>
     <w:tmpl w:val="1AF6BCA0"/>
@@ -5339,7 +5564,7 @@
       </w:pPr>
     </w:lvl>
   </w:abstractNum>
-  <w:abstractNum w:abstractNumId="15" w15:restartNumberingAfterBreak="0">
+  <w:abstractNum w:abstractNumId="16" w15:restartNumberingAfterBreak="0">
     <w:nsid w:val="2BDE1FCF"/>
     <w:multiLevelType w:val="hybridMultilevel"/>
     <w:tmpl w:val="1FB264AC"/>
@@ -5425,7 +5650,7 @@
       </w:pPr>
     </w:lvl>
   </w:abstractNum>
-  <w:abstractNum w:abstractNumId="16" w15:restartNumberingAfterBreak="0">
+  <w:abstractNum w:abstractNumId="17" w15:restartNumberingAfterBreak="0">
     <w:nsid w:val="2C1AE401"/>
     <w:multiLevelType w:val="multilevel"/>
     <w:tmpl w:val="3A88BBB6"/>
@@ -5529,7 +5754,7 @@
       </w:pPr>
     </w:lvl>
   </w:abstractNum>
-  <w:abstractNum w:abstractNumId="17" w15:restartNumberingAfterBreak="0">
+  <w:abstractNum w:abstractNumId="18" w15:restartNumberingAfterBreak="0">
     <w:nsid w:val="2D891E3C"/>
     <w:multiLevelType w:val="hybridMultilevel"/>
     <w:tmpl w:val="219CE342"/>
@@ -5615,7 +5840,7 @@
       </w:pPr>
     </w:lvl>
   </w:abstractNum>
-  <w:abstractNum w:abstractNumId="18" w15:restartNumberingAfterBreak="0">
+  <w:abstractNum w:abstractNumId="19" w15:restartNumberingAfterBreak="0">
     <w:nsid w:val="2DA01318"/>
     <w:multiLevelType w:val="hybridMultilevel"/>
     <w:tmpl w:val="637AA4CC"/>
@@ -5728,7 +5953,7 @@
       </w:rPr>
     </w:lvl>
   </w:abstractNum>
-  <w:abstractNum w:abstractNumId="19" w15:restartNumberingAfterBreak="0">
+  <w:abstractNum w:abstractNumId="20" w15:restartNumberingAfterBreak="0">
     <w:nsid w:val="2E4C50D6"/>
     <w:multiLevelType w:val="hybridMultilevel"/>
     <w:tmpl w:val="E9609D64"/>
@@ -5811,7 +6036,7 @@
       </w:pPr>
     </w:lvl>
   </w:abstractNum>
-  <w:abstractNum w:abstractNumId="20" w15:restartNumberingAfterBreak="0">
+  <w:abstractNum w:abstractNumId="21" w15:restartNumberingAfterBreak="0">
     <w:nsid w:val="2F6B6921"/>
     <w:multiLevelType w:val="hybridMultilevel"/>
     <w:tmpl w:val="F558C424"/>
@@ -5924,7 +6149,7 @@
       </w:rPr>
     </w:lvl>
   </w:abstractNum>
-  <w:abstractNum w:abstractNumId="21" w15:restartNumberingAfterBreak="0">
+  <w:abstractNum w:abstractNumId="22" w15:restartNumberingAfterBreak="0">
     <w:nsid w:val="31CD44E7"/>
     <w:multiLevelType w:val="hybridMultilevel"/>
     <w:tmpl w:val="4F328FFA"/>
@@ -6037,7 +6262,7 @@
       </w:rPr>
     </w:lvl>
   </w:abstractNum>
-  <w:abstractNum w:abstractNumId="22" w15:restartNumberingAfterBreak="0">
+  <w:abstractNum w:abstractNumId="23" w15:restartNumberingAfterBreak="0">
     <w:nsid w:val="3764358A"/>
     <w:multiLevelType w:val="hybridMultilevel"/>
     <w:tmpl w:val="BDB66D6A"/>
@@ -6126,7 +6351,7 @@
       </w:pPr>
     </w:lvl>
   </w:abstractNum>
-  <w:abstractNum w:abstractNumId="23" w15:restartNumberingAfterBreak="0">
+  <w:abstractNum w:abstractNumId="24" w15:restartNumberingAfterBreak="0">
     <w:nsid w:val="3C9268F4"/>
     <w:multiLevelType w:val="hybridMultilevel"/>
     <w:tmpl w:val="35987278"/>
@@ -6239,7 +6464,7 @@
       </w:rPr>
     </w:lvl>
   </w:abstractNum>
-  <w:abstractNum w:abstractNumId="24" w15:restartNumberingAfterBreak="0">
+  <w:abstractNum w:abstractNumId="25" w15:restartNumberingAfterBreak="0">
     <w:nsid w:val="3D1B58BA"/>
     <w:multiLevelType w:val="hybridMultilevel"/>
     <w:tmpl w:val="DD64D398"/>
@@ -6290,7 +6515,7 @@
       <w:lvlJc w:val="left"/>
     </w:lvl>
   </w:abstractNum>
-  <w:abstractNum w:abstractNumId="25" w15:restartNumberingAfterBreak="0">
+  <w:abstractNum w:abstractNumId="26" w15:restartNumberingAfterBreak="0">
     <w:nsid w:val="41B71EFB"/>
     <w:multiLevelType w:val="hybridMultilevel"/>
     <w:tmpl w:val="3FC6204A"/>
@@ -6341,7 +6566,7 @@
       <w:lvlJc w:val="left"/>
     </w:lvl>
   </w:abstractNum>
-  <w:abstractNum w:abstractNumId="26" w15:restartNumberingAfterBreak="0">
+  <w:abstractNum w:abstractNumId="27" w15:restartNumberingAfterBreak="0">
     <w:nsid w:val="43502531"/>
     <w:multiLevelType w:val="hybridMultilevel"/>
     <w:tmpl w:val="0910E7B0"/>
@@ -6454,7 +6679,7 @@
       </w:rPr>
     </w:lvl>
   </w:abstractNum>
-  <w:abstractNum w:abstractNumId="27" w15:restartNumberingAfterBreak="0">
+  <w:abstractNum w:abstractNumId="28" w15:restartNumberingAfterBreak="0">
     <w:nsid w:val="4791495C"/>
     <w:multiLevelType w:val="hybridMultilevel"/>
     <w:tmpl w:val="2C2E545A"/>
@@ -6567,7 +6792,7 @@
       </w:rPr>
     </w:lvl>
   </w:abstractNum>
-  <w:abstractNum w:abstractNumId="28" w15:restartNumberingAfterBreak="0">
+  <w:abstractNum w:abstractNumId="29" w15:restartNumberingAfterBreak="0">
     <w:nsid w:val="4E3B6E25"/>
     <w:multiLevelType w:val="multilevel"/>
     <w:tmpl w:val="86722D6E"/>
@@ -6707,7 +6932,7 @@
       </w:rPr>
     </w:lvl>
   </w:abstractNum>
-  <w:abstractNum w:abstractNumId="29" w15:restartNumberingAfterBreak="0">
+  <w:abstractNum w:abstractNumId="30" w15:restartNumberingAfterBreak="0">
     <w:nsid w:val="50627BEE"/>
     <w:multiLevelType w:val="hybridMultilevel"/>
     <w:tmpl w:val="711CD8CC"/>
@@ -6820,7 +7045,7 @@
       </w:rPr>
     </w:lvl>
   </w:abstractNum>
-  <w:abstractNum w:abstractNumId="30" w15:restartNumberingAfterBreak="0">
+  <w:abstractNum w:abstractNumId="31" w15:restartNumberingAfterBreak="0">
     <w:nsid w:val="515F007C"/>
     <w:multiLevelType w:val="hybridMultilevel"/>
     <w:tmpl w:val="55EA6672"/>
@@ -6871,7 +7096,7 @@
       <w:lvlJc w:val="left"/>
     </w:lvl>
   </w:abstractNum>
-  <w:abstractNum w:abstractNumId="31" w15:restartNumberingAfterBreak="0">
+  <w:abstractNum w:abstractNumId="32" w15:restartNumberingAfterBreak="0">
     <w:nsid w:val="530D5DF7"/>
     <w:multiLevelType w:val="hybridMultilevel"/>
     <w:tmpl w:val="28FC9356"/>
@@ -6957,7 +7182,7 @@
       </w:pPr>
     </w:lvl>
   </w:abstractNum>
-  <w:abstractNum w:abstractNumId="32" w15:restartNumberingAfterBreak="0">
+  <w:abstractNum w:abstractNumId="33" w15:restartNumberingAfterBreak="0">
     <w:nsid w:val="572F78C8"/>
     <w:multiLevelType w:val="hybridMultilevel"/>
     <w:tmpl w:val="ACBE6B56"/>
@@ -7043,7 +7268,7 @@
       </w:pPr>
     </w:lvl>
   </w:abstractNum>
-  <w:abstractNum w:abstractNumId="33" w15:restartNumberingAfterBreak="0">
+  <w:abstractNum w:abstractNumId="34" w15:restartNumberingAfterBreak="0">
     <w:nsid w:val="580206DF"/>
     <w:multiLevelType w:val="hybridMultilevel"/>
     <w:tmpl w:val="B11C1216"/>
@@ -7156,7 +7381,7 @@
       </w:rPr>
     </w:lvl>
   </w:abstractNum>
-  <w:abstractNum w:abstractNumId="34" w15:restartNumberingAfterBreak="0">
+  <w:abstractNum w:abstractNumId="35" w15:restartNumberingAfterBreak="0">
     <w:nsid w:val="597E119B"/>
     <w:multiLevelType w:val="hybridMultilevel"/>
     <w:tmpl w:val="58D2D026"/>
@@ -7242,7 +7467,7 @@
       </w:pPr>
     </w:lvl>
   </w:abstractNum>
-  <w:abstractNum w:abstractNumId="35" w15:restartNumberingAfterBreak="0">
+  <w:abstractNum w:abstractNumId="36" w15:restartNumberingAfterBreak="0">
     <w:nsid w:val="5A1C39BF"/>
     <w:multiLevelType w:val="hybridMultilevel"/>
     <w:tmpl w:val="3932B39C"/>
@@ -7328,7 +7553,7 @@
       </w:pPr>
     </w:lvl>
   </w:abstractNum>
-  <w:abstractNum w:abstractNumId="36" w15:restartNumberingAfterBreak="0">
+  <w:abstractNum w:abstractNumId="37" w15:restartNumberingAfterBreak="0">
     <w:nsid w:val="5BD062C2"/>
     <w:multiLevelType w:val="hybridMultilevel"/>
     <w:tmpl w:val="0FCA0F84"/>
@@ -7379,7 +7604,7 @@
       <w:lvlJc w:val="left"/>
     </w:lvl>
   </w:abstractNum>
-  <w:abstractNum w:abstractNumId="37" w15:restartNumberingAfterBreak="0">
+  <w:abstractNum w:abstractNumId="38" w15:restartNumberingAfterBreak="0">
     <w:nsid w:val="60782226"/>
     <w:multiLevelType w:val="multilevel"/>
     <w:tmpl w:val="86722D6E"/>
@@ -7519,7 +7744,7 @@
       </w:rPr>
     </w:lvl>
   </w:abstractNum>
-  <w:abstractNum w:abstractNumId="38" w15:restartNumberingAfterBreak="0">
+  <w:abstractNum w:abstractNumId="39" w15:restartNumberingAfterBreak="0">
     <w:nsid w:val="625558EC"/>
     <w:multiLevelType w:val="hybridMultilevel"/>
     <w:tmpl w:val="6C06BDD0"/>
@@ -7571,7 +7796,7 @@
       <w:lvlJc w:val="left"/>
     </w:lvl>
   </w:abstractNum>
-  <w:abstractNum w:abstractNumId="39" w15:restartNumberingAfterBreak="0">
+  <w:abstractNum w:abstractNumId="40" w15:restartNumberingAfterBreak="0">
     <w:nsid w:val="634D40DD"/>
     <w:multiLevelType w:val="hybridMultilevel"/>
     <w:tmpl w:val="2CC4DA56"/>
@@ -7657,7 +7882,7 @@
       </w:pPr>
     </w:lvl>
   </w:abstractNum>
-  <w:abstractNum w:abstractNumId="40" w15:restartNumberingAfterBreak="0">
+  <w:abstractNum w:abstractNumId="41" w15:restartNumberingAfterBreak="0">
     <w:nsid w:val="6F07349F"/>
     <w:multiLevelType w:val="hybridMultilevel"/>
     <w:tmpl w:val="2DB62B66"/>
@@ -7746,7 +7971,7 @@
       </w:pPr>
     </w:lvl>
   </w:abstractNum>
-  <w:abstractNum w:abstractNumId="41" w15:restartNumberingAfterBreak="0">
+  <w:abstractNum w:abstractNumId="42" w15:restartNumberingAfterBreak="0">
     <w:nsid w:val="734F689B"/>
     <w:multiLevelType w:val="hybridMultilevel"/>
     <w:tmpl w:val="84182614"/>
@@ -7859,7 +8084,7 @@
       </w:rPr>
     </w:lvl>
   </w:abstractNum>
-  <w:abstractNum w:abstractNumId="42" w15:restartNumberingAfterBreak="0">
+  <w:abstractNum w:abstractNumId="43" w15:restartNumberingAfterBreak="0">
     <w:nsid w:val="73C6525C"/>
     <w:multiLevelType w:val="hybridMultilevel"/>
     <w:tmpl w:val="922C3766"/>
@@ -7972,7 +8197,7 @@
       </w:rPr>
     </w:lvl>
   </w:abstractNum>
-  <w:abstractNum w:abstractNumId="43" w15:restartNumberingAfterBreak="0">
+  <w:abstractNum w:abstractNumId="44" w15:restartNumberingAfterBreak="0">
     <w:nsid w:val="7545E146"/>
     <w:multiLevelType w:val="hybridMultilevel"/>
     <w:tmpl w:val="0114C5E6"/>
@@ -8023,7 +8248,7 @@
       <w:lvlJc w:val="left"/>
     </w:lvl>
   </w:abstractNum>
-  <w:abstractNum w:abstractNumId="44" w15:restartNumberingAfterBreak="0">
+  <w:abstractNum w:abstractNumId="45" w15:restartNumberingAfterBreak="0">
     <w:nsid w:val="773E4A7A"/>
     <w:multiLevelType w:val="hybridMultilevel"/>
     <w:tmpl w:val="ED4AD0F4"/>
@@ -8109,7 +8334,7 @@
       </w:pPr>
     </w:lvl>
   </w:abstractNum>
-  <w:abstractNum w:abstractNumId="45" w15:restartNumberingAfterBreak="0">
+  <w:abstractNum w:abstractNumId="46" w15:restartNumberingAfterBreak="0">
     <w:nsid w:val="77E5685B"/>
     <w:multiLevelType w:val="hybridMultilevel"/>
     <w:tmpl w:val="92789044"/>
@@ -8195,7 +8420,7 @@
       </w:pPr>
     </w:lvl>
   </w:abstractNum>
-  <w:abstractNum w:abstractNumId="46" w15:restartNumberingAfterBreak="0">
+  <w:abstractNum w:abstractNumId="47" w15:restartNumberingAfterBreak="0">
     <w:nsid w:val="7856419F"/>
     <w:multiLevelType w:val="hybridMultilevel"/>
     <w:tmpl w:val="7398F2A2"/>
@@ -8284,7 +8509,7 @@
       </w:pPr>
     </w:lvl>
   </w:abstractNum>
-  <w:abstractNum w:abstractNumId="47" w15:restartNumberingAfterBreak="0">
+  <w:abstractNum w:abstractNumId="48" w15:restartNumberingAfterBreak="0">
     <w:nsid w:val="79E2A9E3"/>
     <w:multiLevelType w:val="hybridMultilevel"/>
     <w:tmpl w:val="F3581972"/>
@@ -8372,139 +8597,142 @@
     </w:lvlOverride>
   </w:num>
   <w:num w:numId="4">
-    <w:abstractNumId w:val="45"/>
+    <w:abstractNumId w:val="46"/>
   </w:num>
   <w:num w:numId="5">
     <w:abstractNumId w:val="1"/>
   </w:num>
   <w:num w:numId="6">
+    <w:abstractNumId w:val="21"/>
+  </w:num>
+  <w:num w:numId="7">
+    <w:abstractNumId w:val="39"/>
+  </w:num>
+  <w:num w:numId="8">
+    <w:abstractNumId w:val="13"/>
+  </w:num>
+  <w:num w:numId="9">
     <w:abstractNumId w:val="20"/>
   </w:num>
-  <w:num w:numId="7">
-    <w:abstractNumId w:val="38"/>
+  <w:num w:numId="10">
+    <w:abstractNumId w:val="11"/>
   </w:num>
-  <w:num w:numId="8">
-    <w:abstractNumId w:val="12"/>
+  <w:num w:numId="11">
+    <w:abstractNumId w:val="25"/>
   </w:num>
-  <w:num w:numId="9">
+  <w:num w:numId="12">
+    <w:abstractNumId w:val="24"/>
+  </w:num>
+  <w:num w:numId="13">
     <w:abstractNumId w:val="19"/>
   </w:num>
-  <w:num w:numId="10">
-    <w:abstractNumId w:val="10"/>
+  <w:num w:numId="14">
+    <w:abstractNumId w:val="27"/>
   </w:num>
-  <w:num w:numId="11">
-    <w:abstractNumId w:val="24"/>
-  </w:num>
-  <w:num w:numId="12">
-    <w:abstractNumId w:val="23"/>
-  </w:num>
-  <w:num w:numId="13">
-    <w:abstractNumId w:val="18"/>
-  </w:num>
-  <w:num w:numId="14">
+  <w:num w:numId="15">
     <w:abstractNumId w:val="26"/>
   </w:num>
-  <w:num w:numId="15">
-    <w:abstractNumId w:val="25"/>
-  </w:num>
   <w:num w:numId="16">
-    <w:abstractNumId w:val="47"/>
+    <w:abstractNumId w:val="48"/>
   </w:num>
   <w:num w:numId="17">
-    <w:abstractNumId w:val="43"/>
+    <w:abstractNumId w:val="44"/>
   </w:num>
   <w:num w:numId="18">
-    <w:abstractNumId w:val="30"/>
+    <w:abstractNumId w:val="31"/>
   </w:num>
   <w:num w:numId="19">
-    <w:abstractNumId w:val="36"/>
+    <w:abstractNumId w:val="37"/>
   </w:num>
   <w:num w:numId="20">
     <w:abstractNumId w:val="4"/>
   </w:num>
   <w:num w:numId="21">
-    <w:abstractNumId w:val="29"/>
+    <w:abstractNumId w:val="30"/>
   </w:num>
   <w:num w:numId="22">
-    <w:abstractNumId w:val="27"/>
+    <w:abstractNumId w:val="28"/>
   </w:num>
   <w:num w:numId="23">
-    <w:abstractNumId w:val="21"/>
+    <w:abstractNumId w:val="22"/>
   </w:num>
   <w:num w:numId="24">
     <w:abstractNumId w:val="8"/>
   </w:num>
   <w:num w:numId="25">
-    <w:abstractNumId w:val="31"/>
+    <w:abstractNumId w:val="32"/>
   </w:num>
   <w:num w:numId="26">
-    <w:abstractNumId w:val="9"/>
+    <w:abstractNumId w:val="10"/>
   </w:num>
   <w:num w:numId="27">
-    <w:abstractNumId w:val="35"/>
+    <w:abstractNumId w:val="36"/>
   </w:num>
   <w:num w:numId="28">
-    <w:abstractNumId w:val="14"/>
+    <w:abstractNumId w:val="15"/>
   </w:num>
   <w:num w:numId="29">
-    <w:abstractNumId w:val="17"/>
+    <w:abstractNumId w:val="18"/>
   </w:num>
   <w:num w:numId="30">
-    <w:abstractNumId w:val="34"/>
+    <w:abstractNumId w:val="35"/>
   </w:num>
   <w:num w:numId="31">
     <w:abstractNumId w:val="2"/>
   </w:num>
   <w:num w:numId="32">
-    <w:abstractNumId w:val="32"/>
+    <w:abstractNumId w:val="33"/>
   </w:num>
   <w:num w:numId="33">
-    <w:abstractNumId w:val="11"/>
+    <w:abstractNumId w:val="12"/>
   </w:num>
   <w:num w:numId="34">
-    <w:abstractNumId w:val="33"/>
+    <w:abstractNumId w:val="34"/>
   </w:num>
   <w:num w:numId="35">
-    <w:abstractNumId w:val="37"/>
+    <w:abstractNumId w:val="38"/>
   </w:num>
   <w:num w:numId="36">
-    <w:abstractNumId w:val="28"/>
+    <w:abstractNumId w:val="29"/>
   </w:num>
   <w:num w:numId="37">
     <w:abstractNumId w:val="3"/>
   </w:num>
   <w:num w:numId="38">
-    <w:abstractNumId w:val="42"/>
+    <w:abstractNumId w:val="43"/>
   </w:num>
   <w:num w:numId="39">
-    <w:abstractNumId w:val="46"/>
+    <w:abstractNumId w:val="47"/>
   </w:num>
   <w:num w:numId="40">
-    <w:abstractNumId w:val="13"/>
+    <w:abstractNumId w:val="14"/>
   </w:num>
   <w:num w:numId="41">
     <w:abstractNumId w:val="5"/>
   </w:num>
   <w:num w:numId="42">
-    <w:abstractNumId w:val="39"/>
+    <w:abstractNumId w:val="40"/>
   </w:num>
   <w:num w:numId="43">
-    <w:abstractNumId w:val="40"/>
+    <w:abstractNumId w:val="41"/>
   </w:num>
   <w:num w:numId="44">
-    <w:abstractNumId w:val="15"/>
+    <w:abstractNumId w:val="16"/>
   </w:num>
   <w:num w:numId="45">
     <w:abstractNumId w:val="7"/>
   </w:num>
   <w:num w:numId="46">
-    <w:abstractNumId w:val="44"/>
+    <w:abstractNumId w:val="45"/>
   </w:num>
   <w:num w:numId="47">
-    <w:abstractNumId w:val="22"/>
+    <w:abstractNumId w:val="23"/>
   </w:num>
   <w:num w:numId="48">
-    <w:abstractNumId w:val="41"/>
+    <w:abstractNumId w:val="42"/>
+  </w:num>
+  <w:num w:numId="49">
+    <w:abstractNumId w:val="9"/>
   </w:num>
 </w:numbering>
 </file>

</xml_diff>

<commit_message>
update salt marsh protocol docs
</commit_message>
<xml_diff>
--- a/saltmarsh/protocol_word_documents/marinegeo_protocol_marsh_fauna.docx
+++ b/saltmarsh/protocol_word_documents/marinegeo_protocol_marsh_fauna.docx
@@ -243,23 +243,23 @@
         </w:rPr>
         <w:t xml:space="preserve"> </w:t>
       </w:r>
-      <w:r>
-        <w:rPr>
-          <w:rFonts w:ascii="Arial" w:hAnsi="Arial" w:cs="Arial"/>
-          <w:sz w:val="22"/>
-          <w:szCs w:val="22"/>
-        </w:rPr>
-        <w:t>https://doi.org/</w:t>
-      </w:r>
-      <w:r>
-        <w:rPr>
-          <w:rFonts w:ascii="Arial" w:hAnsi="Arial" w:cs="Arial"/>
-          <w:sz w:val="22"/>
-          <w:szCs w:val="22"/>
-        </w:rPr>
-        <w:t>something</w:t>
-      </w:r>
       <w:bookmarkEnd w:id="0"/>
+      <w:r>
+        <w:rPr>
+          <w:rFonts w:ascii="Arial" w:hAnsi="Arial" w:cs="Arial"/>
+          <w:sz w:val="22"/>
+          <w:szCs w:val="22"/>
+        </w:rPr>
+        <w:t>https://doi.org/10.25573/serc.14896194</w:t>
+      </w:r>
+      <w:r>
+        <w:rPr>
+          <w:rFonts w:ascii="Arial" w:hAnsi="Arial" w:cs="Arial"/>
+          <w:sz w:val="22"/>
+          <w:szCs w:val="22"/>
+        </w:rPr>
+        <w:t>.v1</w:t>
+      </w:r>
     </w:p>
     <w:p>
       <w:pPr>
@@ -356,7 +356,7 @@
         </w:rPr>
         <w:lastRenderedPageBreak/>
         <w:pict w14:anchorId="64DF21D7">
-          <v:shape id="_x0000_i1033" type="#_x0000_t75" alt="" style="width:467.85pt;height:1.5pt;mso-width-percent:0;mso-height-percent:0;mso-width-percent:0;mso-height-percent:0" o:hrpct="0" o:hralign="center" o:hr="t">
+          <v:shape id="_x0000_i1026" type="#_x0000_t75" alt="" style="width:467.85pt;height:1.5pt;mso-width-percent:0;mso-height-percent:0;mso-width-percent:0;mso-height-percent:0" o:hrpct="0" o:hralign="center" o:hr="t">
             <v:imagedata r:id="rId7" o:title="Default Line"/>
           </v:shape>
         </w:pict>
@@ -714,7 +714,7 @@
           <w:noProof/>
         </w:rPr>
         <w:pict w14:anchorId="1FF246CF">
-          <v:shape id="_x0000_i1036" type="#_x0000_t75" alt="" style="width:467.85pt;height:1.5pt;mso-width-percent:0;mso-height-percent:0;mso-width-percent:0;mso-height-percent:0" o:hrpct="0" o:hralign="center" o:hr="t">
+          <v:shape id="_x0000_i1027" type="#_x0000_t75" alt="" style="width:467.85pt;height:1.5pt;mso-width-percent:0;mso-height-percent:0;mso-width-percent:0;mso-height-percent:0" o:hrpct="0" o:hralign="center" o:hr="t">
             <v:imagedata r:id="rId7" o:title="Default Line"/>
           </v:shape>
         </w:pict>
@@ -924,6 +924,25 @@
           <w:szCs w:val="22"/>
         </w:rPr>
         <w:t>Replication: 3 replicate plots per marsh, 3 marshes per region</w:t>
+      </w:r>
+    </w:p>
+    <w:p>
+      <w:pPr>
+        <w:rPr>
+          <w:rFonts w:ascii="Arial" w:hAnsi="Arial" w:cs="Arial"/>
+          <w:sz w:val="22"/>
+          <w:szCs w:val="22"/>
+          <w:u w:val="single"/>
+        </w:rPr>
+      </w:pPr>
+      <w:r>
+        <w:rPr>
+          <w:rFonts w:ascii="Arial" w:hAnsi="Arial" w:cs="Arial"/>
+          <w:sz w:val="22"/>
+          <w:szCs w:val="22"/>
+          <w:u w:val="single"/>
+        </w:rPr>
+        <w:br w:type="page"/>
       </w:r>
     </w:p>
     <w:p>
@@ -1183,7 +1202,6 @@
           <w:sz w:val="22"/>
           <w:szCs w:val="22"/>
         </w:rPr>
-        <w:lastRenderedPageBreak/>
         <w:t>Small cooler with ice</w:t>
       </w:r>
     </w:p>
@@ -1422,7 +1440,7 @@
           <w:noProof/>
         </w:rPr>
         <w:pict w14:anchorId="638DEF12">
-          <v:shape id="_x0000_i1039" type="#_x0000_t75" alt="" style="width:467.85pt;height:1.5pt;mso-width-percent:0;mso-height-percent:0;mso-width-percent:0;mso-height-percent:0" o:hrpct="0" o:hralign="center" o:hr="t">
+          <v:shape id="_x0000_i1028" type="#_x0000_t75" alt="" style="width:467.85pt;height:1.5pt;mso-width-percent:0;mso-height-percent:0;mso-width-percent:0;mso-height-percent:0" o:hrpct="0" o:hralign="center" o:hr="t">
             <v:imagedata r:id="rId7" o:title="Default Line"/>
           </v:shape>
         </w:pict>
@@ -1707,6 +1725,46 @@
           <w:rFonts w:ascii="Arial" w:eastAsia="Arial" w:hAnsi="Arial" w:cs="Arial"/>
           <w:sz w:val="22"/>
           <w:szCs w:val="22"/>
+        </w:rPr>
+      </w:pPr>
+    </w:p>
+    <w:p>
+      <w:pPr>
+        <w:spacing w:after="0" w:line="276" w:lineRule="auto"/>
+        <w:rPr>
+          <w:rFonts w:ascii="Arial" w:eastAsia="Arial" w:hAnsi="Arial" w:cs="Arial"/>
+          <w:sz w:val="22"/>
+          <w:szCs w:val="22"/>
+        </w:rPr>
+      </w:pPr>
+    </w:p>
+    <w:p>
+      <w:pPr>
+        <w:spacing w:after="0" w:line="276" w:lineRule="auto"/>
+        <w:rPr>
+          <w:rFonts w:ascii="Arial" w:eastAsia="Arial" w:hAnsi="Arial" w:cs="Arial"/>
+          <w:sz w:val="22"/>
+          <w:szCs w:val="22"/>
+        </w:rPr>
+      </w:pPr>
+    </w:p>
+    <w:p>
+      <w:pPr>
+        <w:spacing w:after="0" w:line="276" w:lineRule="auto"/>
+        <w:rPr>
+          <w:rFonts w:ascii="Arial" w:eastAsia="Arial" w:hAnsi="Arial" w:cs="Arial"/>
+          <w:sz w:val="22"/>
+          <w:szCs w:val="22"/>
+        </w:rPr>
+      </w:pPr>
+    </w:p>
+    <w:p>
+      <w:pPr>
+        <w:spacing w:after="0" w:line="276" w:lineRule="auto"/>
+        <w:rPr>
+          <w:rFonts w:ascii="Arial" w:eastAsia="Arial" w:hAnsi="Arial" w:cs="Arial"/>
+          <w:sz w:val="22"/>
+          <w:szCs w:val="22"/>
           <w:u w:val="single"/>
         </w:rPr>
       </w:pPr>
@@ -1717,6 +1775,7 @@
           <w:szCs w:val="22"/>
           <w:u w:val="single"/>
         </w:rPr>
+        <w:lastRenderedPageBreak/>
         <w:t>Fieldwork Part 1: Infauna</w:t>
       </w:r>
     </w:p>
@@ -2079,7 +2138,6 @@
           <w:sz w:val="22"/>
           <w:szCs w:val="22"/>
         </w:rPr>
-        <w:lastRenderedPageBreak/>
         <w:t>If there is standing water at your chosen sample point, move left or right to the nearest patch of exposed substrate.</w:t>
       </w:r>
     </w:p>
@@ -2273,6 +2331,26 @@
           <w:rFonts w:ascii="Arial" w:eastAsia="Arial" w:hAnsi="Arial" w:cs="Arial"/>
           <w:sz w:val="22"/>
           <w:szCs w:val="22"/>
+        </w:rPr>
+      </w:pPr>
+    </w:p>
+    <w:p>
+      <w:pPr>
+        <w:spacing w:after="0" w:line="276" w:lineRule="auto"/>
+        <w:rPr>
+          <w:rFonts w:ascii="Arial" w:eastAsia="Arial" w:hAnsi="Arial" w:cs="Arial"/>
+          <w:sz w:val="22"/>
+          <w:szCs w:val="22"/>
+        </w:rPr>
+      </w:pPr>
+    </w:p>
+    <w:p>
+      <w:pPr>
+        <w:spacing w:after="0" w:line="276" w:lineRule="auto"/>
+        <w:rPr>
+          <w:rFonts w:ascii="Arial" w:eastAsia="Arial" w:hAnsi="Arial" w:cs="Arial"/>
+          <w:sz w:val="22"/>
+          <w:szCs w:val="22"/>
           <w:u w:val="single"/>
         </w:rPr>
       </w:pPr>
@@ -2283,6 +2361,7 @@
           <w:szCs w:val="22"/>
           <w:u w:val="single"/>
         </w:rPr>
+        <w:lastRenderedPageBreak/>
         <w:t>Fieldwork Part 2: Epifauna</w:t>
       </w:r>
     </w:p>
@@ -2738,7 +2817,6 @@
           <w:sz w:val="22"/>
           <w:szCs w:val="22"/>
         </w:rPr>
-        <w:lastRenderedPageBreak/>
         <w:t>P</w:t>
       </w:r>
       <w:r>
@@ -3413,13 +3491,47 @@
           <w:u w:val="single"/>
         </w:rPr>
       </w:pPr>
-      <w:r>
+    </w:p>
+    <w:p>
+      <w:pPr>
+        <w:spacing w:after="0" w:line="276" w:lineRule="auto"/>
         <w:rPr>
           <w:rFonts w:ascii="Arial" w:eastAsia="Arial" w:hAnsi="Arial" w:cs="Arial"/>
           <w:sz w:val="22"/>
           <w:szCs w:val="22"/>
           <w:u w:val="single"/>
         </w:rPr>
+      </w:pPr>
+    </w:p>
+    <w:p>
+      <w:pPr>
+        <w:spacing w:after="0" w:line="276" w:lineRule="auto"/>
+        <w:rPr>
+          <w:rFonts w:ascii="Arial" w:eastAsia="Arial" w:hAnsi="Arial" w:cs="Arial"/>
+          <w:sz w:val="22"/>
+          <w:szCs w:val="22"/>
+          <w:u w:val="single"/>
+        </w:rPr>
+      </w:pPr>
+    </w:p>
+    <w:p>
+      <w:pPr>
+        <w:spacing w:after="0" w:line="276" w:lineRule="auto"/>
+        <w:rPr>
+          <w:rFonts w:ascii="Arial" w:eastAsia="Arial" w:hAnsi="Arial" w:cs="Arial"/>
+          <w:sz w:val="22"/>
+          <w:szCs w:val="22"/>
+          <w:u w:val="single"/>
+        </w:rPr>
+      </w:pPr>
+      <w:r>
+        <w:rPr>
+          <w:rFonts w:ascii="Arial" w:eastAsia="Arial" w:hAnsi="Arial" w:cs="Arial"/>
+          <w:sz w:val="22"/>
+          <w:szCs w:val="22"/>
+          <w:u w:val="single"/>
+        </w:rPr>
+        <w:lastRenderedPageBreak/>
         <w:t>Lab work: Part 2</w:t>
       </w:r>
     </w:p>
@@ -3709,7 +3821,6 @@
           <w:sz w:val="22"/>
           <w:szCs w:val="22"/>
         </w:rPr>
-        <w:lastRenderedPageBreak/>
         <w:t>Return all specimens to the labeled 20-mL vial, fill with 70% ethanol, and seal for long-term storage.</w:t>
       </w:r>
     </w:p>
@@ -3738,7 +3849,7 @@
           <w:noProof/>
         </w:rPr>
         <w:pict w14:anchorId="23871507">
-          <v:shape id="_x0000_i1042" type="#_x0000_t75" alt="" style="width:467.85pt;height:1.5pt;mso-width-percent:0;mso-height-percent:0;mso-width-percent:0;mso-height-percent:0" o:hrpct="0" o:hralign="center" o:hr="t">
+          <v:shape id="_x0000_i1029" type="#_x0000_t75" alt="" style="width:467.85pt;height:1.5pt;mso-width-percent:0;mso-height-percent:0;mso-width-percent:0;mso-height-percent:0" o:hrpct="0" o:hralign="center" o:hr="t">
             <v:imagedata r:id="rId7" o:title="Default Line"/>
           </v:shape>
         </w:pict>

</xml_diff>

<commit_message>
add spreadsheet for salt marsh protocol
</commit_message>
<xml_diff>
--- a/saltmarsh/protocol_word_documents/marinegeo_protocol_marsh_fauna.docx
+++ b/saltmarsh/protocol_word_documents/marinegeo_protocol_marsh_fauna.docx
@@ -1081,14 +1081,17 @@
           <w:szCs w:val="22"/>
         </w:rPr>
       </w:pPr>
-      <w:r>
-        <w:rPr>
-          <w:rFonts w:ascii="Arial" w:hAnsi="Arial" w:cs="Arial"/>
-          <w:sz w:val="22"/>
-          <w:szCs w:val="22"/>
-        </w:rPr>
-        <w:t>Epifaunal abundance datasheets</w:t>
-      </w:r>
+      <w:hyperlink r:id="rId10" w:history="1">
+        <w:r>
+          <w:rPr>
+            <w:rStyle w:val="Hyperlink"/>
+            <w:rFonts w:ascii="Arial" w:hAnsi="Arial" w:cs="Arial"/>
+            <w:sz w:val="22"/>
+            <w:szCs w:val="22"/>
+          </w:rPr>
+          <w:t>Epifaunal abundance datasheets</w:t>
+        </w:r>
+      </w:hyperlink>
     </w:p>
     <w:p>
       <w:pPr>
@@ -1482,7 +1485,7 @@
         </w:rPr>
         <w:t xml:space="preserve">Fully review this and any additional protocols necessary for the sampling excursion. Address any questions or concerns to </w:t>
       </w:r>
-      <w:hyperlink r:id="rId10">
+      <w:hyperlink r:id="rId11">
         <w:r>
           <w:rPr>
             <w:rStyle w:val="Hyperlink"/>
@@ -1591,7 +1594,26 @@
           <w:sz w:val="22"/>
           <w:szCs w:val="22"/>
         </w:rPr>
-        <w:t>Review this protocol and print datasheets on waterproof paper prior to starting fieldwork.</w:t>
+        <w:t xml:space="preserve">Review this protocol and print </w:t>
+      </w:r>
+      <w:hyperlink r:id="rId12" w:history="1">
+        <w:r>
+          <w:rPr>
+            <w:rStyle w:val="Hyperlink"/>
+            <w:rFonts w:ascii="Arial" w:eastAsia="Arial" w:hAnsi="Arial" w:cs="Arial"/>
+            <w:sz w:val="22"/>
+            <w:szCs w:val="22"/>
+          </w:rPr>
+          <w:t>datasheets</w:t>
+        </w:r>
+      </w:hyperlink>
+      <w:r>
+        <w:rPr>
+          <w:rFonts w:ascii="Arial" w:eastAsia="Arial" w:hAnsi="Arial" w:cs="Arial"/>
+          <w:sz w:val="22"/>
+          <w:szCs w:val="22"/>
+        </w:rPr>
+        <w:t xml:space="preserve"> on waterproof paper prior to starting fieldwork.</w:t>
       </w:r>
     </w:p>
     <w:p>
@@ -1906,7 +1928,7 @@
                           </pic:cNvPicPr>
                         </pic:nvPicPr>
                         <pic:blipFill>
-                          <a:blip r:embed="rId11">
+                          <a:blip r:embed="rId13">
                             <a:extLst>
                               <a:ext uri="{28A0092B-C50C-407E-A947-70E740481C1C}">
                                 <a14:useLocalDpi xmlns:a14="http://schemas.microsoft.com/office/drawing/2010/main" val="0"/>
@@ -1996,7 +2018,7 @@
                   </v:textbox>
                 </v:shape>
                 <v:shape id="Picture 26" o:spid="_x0000_s1028" type="#_x0000_t75" alt="A picture containing tool&#10;&#10;Description automatically generated" style="position:absolute;left:875;width:18434;height:15017;visibility:visible;mso-wrap-style:square" o:gfxdata="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">
-                  <v:imagedata r:id="rId12" o:title="A picture containing tool&#10;&#10;Description automatically generated"/>
+                  <v:imagedata r:id="rId14" o:title="A picture containing tool&#10;&#10;Description automatically generated"/>
                 </v:shape>
                 <w10:wrap type="square" anchorx="margin"/>
               </v:group>
@@ -2246,7 +2268,7 @@
                     <pic:cNvPicPr/>
                   </pic:nvPicPr>
                   <pic:blipFill rotWithShape="1">
-                    <a:blip r:embed="rId13" cstate="print">
+                    <a:blip r:embed="rId15" cstate="print">
                       <a:extLst>
                         <a:ext uri="{28A0092B-C50C-407E-A947-70E740481C1C}">
                           <a14:useLocalDpi xmlns:a14="http://schemas.microsoft.com/office/drawing/2010/main" val="0"/>
@@ -3112,7 +3134,7 @@
                           </pic:cNvPicPr>
                         </pic:nvPicPr>
                         <pic:blipFill rotWithShape="1">
-                          <a:blip r:embed="rId14" cstate="print">
+                          <a:blip r:embed="rId16" cstate="print">
                             <a:extLst>
                               <a:ext uri="{28A0092B-C50C-407E-A947-70E740481C1C}">
                                 <a14:useLocalDpi xmlns:a14="http://schemas.microsoft.com/office/drawing/2010/main" val="0"/>
@@ -3238,7 +3260,7 @@
             <w:pict>
               <v:group w14:anchorId="3491526C" id="Group 29" o:spid="_x0000_s1029" style="position:absolute;left:0;text-align:left;margin-left:286pt;margin-top:1.5pt;width:180.75pt;height:279.3pt;z-index:-251657216;mso-position-horizontal-relative:margin;mso-width-relative:margin;mso-height-relative:margin" coordorigin="2621" coordsize="22967,35473" o:gfxdata="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">
                 <v:shape id="Picture 30" o:spid="_x0000_s1030" type="#_x0000_t75" style="position:absolute;left:2621;width:22968;height:29127;visibility:visible;mso-wrap-style:square" o:gfxdata="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" stroked="t">
-                  <v:imagedata r:id="rId15" o:title=""/>
+                  <v:imagedata r:id="rId17" o:title=""/>
                   <v:path arrowok="t"/>
                 </v:shape>
                 <v:shape id="Text Box 2" o:spid="_x0000_s1031" type="#_x0000_t202" style="position:absolute;left:2840;top:29437;width:22650;height:6036;visibility:visible;mso-wrap-style:square;v-text-anchor:top" o:gfxdata="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" stroked="f">
@@ -3313,7 +3335,26 @@
           <w:sz w:val="22"/>
           <w:szCs w:val="22"/>
         </w:rPr>
-        <w:t>Print all lab data sheets and scintillation vial labels containing the sampling date, marsh name, transect number, and plot number.</w:t>
+        <w:t xml:space="preserve">Print all </w:t>
+      </w:r>
+      <w:hyperlink r:id="rId18" w:history="1">
+        <w:r>
+          <w:rPr>
+            <w:rStyle w:val="Hyperlink"/>
+            <w:rFonts w:ascii="Arial" w:eastAsia="Arial" w:hAnsi="Arial" w:cs="Arial"/>
+            <w:sz w:val="22"/>
+            <w:szCs w:val="22"/>
+          </w:rPr>
+          <w:t>lab data sheets</w:t>
+        </w:r>
+      </w:hyperlink>
+      <w:r>
+        <w:rPr>
+          <w:rFonts w:ascii="Arial" w:eastAsia="Arial" w:hAnsi="Arial" w:cs="Arial"/>
+          <w:sz w:val="22"/>
+          <w:szCs w:val="22"/>
+        </w:rPr>
+        <w:t xml:space="preserve"> and scintillation vial labels containing the sampling date, marsh name, transect number, and plot number.</w:t>
       </w:r>
     </w:p>
     <w:p>
@@ -3614,7 +3655,15 @@
           <w:sz w:val="22"/>
           <w:szCs w:val="22"/>
         </w:rPr>
-        <w:t xml:space="preserve"> to species, identify it to the lowest taxonomic group that you feel confident. Then, give it a provisional name (e.g., Nereid </w:t>
+        <w:t xml:space="preserve"> to species, identify it to the lowest taxonomic group that you feel confident. Then, give it a provisional name (e.g., </w:t>
+      </w:r>
+      <w:r>
+        <w:rPr>
+          <w:rFonts w:ascii="Arial" w:eastAsia="Arial" w:hAnsi="Arial" w:cs="Arial"/>
+          <w:sz w:val="22"/>
+          <w:szCs w:val="22"/>
+        </w:rPr>
+        <w:t xml:space="preserve">Nereid </w:t>
       </w:r>
       <w:proofErr w:type="spellStart"/>
       <w:r>
@@ -3931,7 +3980,26 @@
           <w:sz w:val="22"/>
           <w:szCs w:val="22"/>
         </w:rPr>
-        <w:t>Enter data into the provided data entry template. Each template is an Excel spreadsheet. Please provide as much protocol and sample metadata as possible. Use the “notes” columns to provide additional information or context if a relevant column doesn’t already exist, rather than renaming or creating columns.</w:t>
+        <w:t xml:space="preserve">Enter data into the </w:t>
+      </w:r>
+      <w:hyperlink r:id="rId19" w:history="1">
+        <w:r>
+          <w:rPr>
+            <w:rStyle w:val="Hyperlink"/>
+            <w:rFonts w:ascii="Arial" w:hAnsi="Arial" w:cs="Arial"/>
+            <w:sz w:val="22"/>
+            <w:szCs w:val="22"/>
+          </w:rPr>
+          <w:t>provided data entry template</w:t>
+        </w:r>
+      </w:hyperlink>
+      <w:r>
+        <w:rPr>
+          <w:rFonts w:ascii="Arial" w:hAnsi="Arial" w:cs="Arial"/>
+          <w:sz w:val="22"/>
+          <w:szCs w:val="22"/>
+        </w:rPr>
+        <w:t>. Each template is an Excel spreadsheet. Please provide as much protocol and sample metadata as possible. Use the “notes” columns to provide additional information or context if a relevant column doesn’t already exist, rather than renaming or creating columns.</w:t>
       </w:r>
     </w:p>
     <w:p>
@@ -3956,7 +4024,7 @@
         </w:rPr>
         <w:t xml:space="preserve">Use our online submission portal to upload the Excel Spreadsheet: </w:t>
       </w:r>
-      <w:hyperlink r:id="rId16">
+      <w:hyperlink r:id="rId20">
         <w:r>
           <w:rPr>
             <w:rStyle w:val="Hyperlink"/>
@@ -3992,7 +4060,7 @@
         </w:rPr>
         <w:t xml:space="preserve">Contact us if you have any questions: </w:t>
       </w:r>
-      <w:hyperlink r:id="rId17">
+      <w:hyperlink r:id="rId21">
         <w:r>
           <w:rPr>
             <w:rStyle w:val="Hyperlink"/>
@@ -4015,9 +4083,9 @@
       </w:pPr>
     </w:p>
     <w:sectPr>
-      <w:headerReference w:type="default" r:id="rId18"/>
-      <w:footerReference w:type="even" r:id="rId19"/>
-      <w:footerReference w:type="default" r:id="rId20"/>
+      <w:headerReference w:type="default" r:id="rId22"/>
+      <w:footerReference w:type="even" r:id="rId23"/>
+      <w:footerReference w:type="default" r:id="rId24"/>
       <w:pgSz w:w="12240" w:h="15840"/>
       <w:pgMar w:top="1440" w:right="1440" w:bottom="1440" w:left="1440" w:header="432" w:footer="720" w:gutter="0"/>
       <w:cols w:space="720"/>
@@ -10057,6 +10125,18 @@
       <w:contextualSpacing/>
     </w:pPr>
   </w:style>
+  <w:style w:type="character" w:styleId="UnresolvedMention">
+    <w:name w:val="Unresolved Mention"/>
+    <w:basedOn w:val="DefaultParagraphFont"/>
+    <w:uiPriority w:val="99"/>
+    <w:semiHidden/>
+    <w:unhideWhenUsed/>
+    <w:rsid w:val="004A67FC"/>
+    <w:rPr>
+      <w:color w:val="605E5C"/>
+      <w:shd w:val="clear" w:color="auto" w:fill="E1DFDD"/>
+    </w:rPr>
+  </w:style>
 </w:styles>
 </file>
 

</xml_diff>

<commit_message>
update salt marsh materials
</commit_message>
<xml_diff>
--- a/saltmarsh/protocol_word_documents/marinegeo_protocol_marsh_fauna.docx
+++ b/saltmarsh/protocol_word_documents/marinegeo_protocol_marsh_fauna.docx
@@ -225,7 +225,15 @@
           <w:sz w:val="22"/>
           <w:szCs w:val="22"/>
         </w:rPr>
-        <w:t xml:space="preserve">Olson, Jack, </w:t>
+        <w:t>Jack Olson, Dennis Whigham, J. Patrick Megonigal, Matthew B. Ogburn</w:t>
+      </w:r>
+      <w:r>
+        <w:rPr>
+          <w:rFonts w:ascii="Arial" w:hAnsi="Arial" w:cs="Arial"/>
+          <w:sz w:val="22"/>
+          <w:szCs w:val="22"/>
+        </w:rPr>
+        <w:t xml:space="preserve">, </w:t>
       </w:r>
       <w:r>
         <w:rPr>
@@ -423,43 +431,7 @@
           <w:sz w:val="22"/>
           <w:szCs w:val="22"/>
         </w:rPr>
-        <w:t xml:space="preserve">marsh invertebrate infauna and epifauna. Prior to starting fieldwork, permanent marsh transects should be established using the Salt Marsh Survey Design Protocol. </w:t>
-      </w:r>
-      <w:proofErr w:type="spellStart"/>
-      <w:r>
-        <w:rPr>
-          <w:rFonts w:ascii="Arial" w:eastAsia="Arial" w:hAnsi="Arial" w:cs="Arial"/>
-          <w:sz w:val="22"/>
-          <w:szCs w:val="22"/>
-        </w:rPr>
-        <w:t>Infaunal</w:t>
-      </w:r>
-      <w:proofErr w:type="spellEnd"/>
-      <w:r>
-        <w:rPr>
-          <w:rFonts w:ascii="Arial" w:eastAsia="Arial" w:hAnsi="Arial" w:cs="Arial"/>
-          <w:sz w:val="22"/>
-          <w:szCs w:val="22"/>
-        </w:rPr>
-        <w:t xml:space="preserve"> samples are taken with a hand coring device designed to collect a standard volume of sediment for calculation of </w:t>
-      </w:r>
-      <w:proofErr w:type="spellStart"/>
-      <w:r>
-        <w:rPr>
-          <w:rFonts w:ascii="Arial" w:eastAsia="Arial" w:hAnsi="Arial" w:cs="Arial"/>
-          <w:sz w:val="22"/>
-          <w:szCs w:val="22"/>
-        </w:rPr>
-        <w:t>infaunal</w:t>
-      </w:r>
-      <w:proofErr w:type="spellEnd"/>
-      <w:r>
-        <w:rPr>
-          <w:rFonts w:ascii="Arial" w:eastAsia="Arial" w:hAnsi="Arial" w:cs="Arial"/>
-          <w:sz w:val="22"/>
-          <w:szCs w:val="22"/>
-        </w:rPr>
-        <w:t xml:space="preserve"> densities. Epifauna are surveyed visually within a 0.25m</w:t>
+        <w:t>marsh invertebrate infauna and epifauna. Prior to starting fieldwork, permanent marsh transects should be established using the Salt Marsh Survey Design Protocol. Infaunal samples are taken with a hand coring device designed to collect a standard volume of sediment for calculation of infaunal densities. Epifauna are surveyed visually within a 0.25m</w:t>
       </w:r>
       <w:r>
         <w:rPr>
@@ -532,23 +504,13 @@
           <w:szCs w:val="22"/>
         </w:rPr>
       </w:pPr>
-      <w:proofErr w:type="spellStart"/>
-      <w:r>
-        <w:rPr>
-          <w:rFonts w:ascii="Arial" w:hAnsi="Arial" w:cs="Arial"/>
-          <w:sz w:val="22"/>
-          <w:szCs w:val="22"/>
-        </w:rPr>
-        <w:t>Infaunal</w:t>
-      </w:r>
-      <w:proofErr w:type="spellEnd"/>
-      <w:r>
-        <w:rPr>
-          <w:rFonts w:ascii="Arial" w:hAnsi="Arial" w:cs="Arial"/>
-          <w:sz w:val="22"/>
-          <w:szCs w:val="22"/>
-        </w:rPr>
-        <w:t xml:space="preserve"> density (individuals / cm</w:t>
+      <w:r>
+        <w:rPr>
+          <w:rFonts w:ascii="Arial" w:hAnsi="Arial" w:cs="Arial"/>
+          <w:sz w:val="22"/>
+          <w:szCs w:val="22"/>
+        </w:rPr>
+        <w:t>Infaunal density (individuals / cm</w:t>
       </w:r>
       <w:r>
         <w:rPr>
@@ -1260,25 +1222,7 @@
           <w:sz w:val="22"/>
           <w:szCs w:val="22"/>
         </w:rPr>
-        <w:t xml:space="preserve">70% ETOH + 10% rose </w:t>
-      </w:r>
-      <w:proofErr w:type="spellStart"/>
-      <w:r>
-        <w:rPr>
-          <w:rFonts w:ascii="Arial" w:hAnsi="Arial" w:cs="Arial"/>
-          <w:sz w:val="22"/>
-          <w:szCs w:val="22"/>
-        </w:rPr>
-        <w:t>bengal</w:t>
-      </w:r>
-      <w:proofErr w:type="spellEnd"/>
-      <w:r>
-        <w:rPr>
-          <w:rFonts w:ascii="Arial" w:hAnsi="Arial" w:cs="Arial"/>
-          <w:sz w:val="22"/>
-          <w:szCs w:val="22"/>
-        </w:rPr>
-        <w:t xml:space="preserve"> solution</w:t>
+        <w:t>70% ETOH + 10% rose bengal solution</w:t>
       </w:r>
     </w:p>
     <w:p>
@@ -2199,23 +2143,13 @@
           <w:szCs w:val="22"/>
         </w:rPr>
       </w:pPr>
-      <w:proofErr w:type="spellStart"/>
-      <w:r>
-        <w:rPr>
-          <w:rFonts w:ascii="Arial" w:eastAsia="Arial" w:hAnsi="Arial" w:cs="Arial"/>
-          <w:sz w:val="22"/>
-          <w:szCs w:val="22"/>
-        </w:rPr>
-        <w:t>Infaunal</w:t>
-      </w:r>
-      <w:proofErr w:type="spellEnd"/>
-      <w:r>
-        <w:rPr>
-          <w:rFonts w:ascii="Arial" w:eastAsia="Arial" w:hAnsi="Arial" w:cs="Arial"/>
-          <w:sz w:val="22"/>
-          <w:szCs w:val="22"/>
-        </w:rPr>
-        <w:t xml:space="preserve"> samples should be processed within 24-h of collection. </w:t>
+      <w:r>
+        <w:rPr>
+          <w:rFonts w:ascii="Arial" w:eastAsia="Arial" w:hAnsi="Arial" w:cs="Arial"/>
+          <w:sz w:val="22"/>
+          <w:szCs w:val="22"/>
+        </w:rPr>
+        <w:t xml:space="preserve">Infaunal samples should be processed within 24-h of collection. </w:t>
       </w:r>
     </w:p>
     <w:p>
@@ -2407,25 +2341,7 @@
           <w:sz w:val="22"/>
           <w:szCs w:val="22"/>
         </w:rPr>
-        <w:t xml:space="preserve">Epifaunal surveys are conducted along with </w:t>
-      </w:r>
-      <w:proofErr w:type="spellStart"/>
-      <w:r>
-        <w:rPr>
-          <w:rFonts w:ascii="Arial" w:eastAsia="Arial" w:hAnsi="Arial" w:cs="Arial"/>
-          <w:sz w:val="22"/>
-          <w:szCs w:val="22"/>
-        </w:rPr>
-        <w:t>infaunal</w:t>
-      </w:r>
-      <w:proofErr w:type="spellEnd"/>
-      <w:r>
-        <w:rPr>
-          <w:rFonts w:ascii="Arial" w:eastAsia="Arial" w:hAnsi="Arial" w:cs="Arial"/>
-          <w:sz w:val="22"/>
-          <w:szCs w:val="22"/>
-        </w:rPr>
-        <w:t xml:space="preserve"> sampling at the 1</w:t>
+        <w:t>Epifaunal surveys are conducted along with infaunal sampling at the 1</w:t>
       </w:r>
       <w:r>
         <w:rPr>
@@ -3208,25 +3124,7 @@
                                   <w:sz w:val="22"/>
                                   <w:szCs w:val="22"/>
                                 </w:rPr>
-                                <w:t xml:space="preserve"> Length measurement diagram for crabs and shelled </w:t>
-                              </w:r>
-                              <w:proofErr w:type="spellStart"/>
-                              <w:r>
-                                <w:rPr>
-                                  <w:rFonts w:ascii="Arial" w:hAnsi="Arial" w:cs="Arial"/>
-                                  <w:sz w:val="22"/>
-                                  <w:szCs w:val="22"/>
-                                </w:rPr>
-                                <w:t>molluscs</w:t>
-                              </w:r>
-                              <w:proofErr w:type="spellEnd"/>
-                              <w:r>
-                                <w:rPr>
-                                  <w:rFonts w:ascii="Arial" w:hAnsi="Arial" w:cs="Arial"/>
-                                  <w:sz w:val="22"/>
-                                  <w:szCs w:val="22"/>
-                                </w:rPr>
-                                <w:t>.</w:t>
+                                <w:t xml:space="preserve"> Length measurement diagram for crabs and shelled molluscs.</w:t>
                               </w:r>
                             </w:p>
                             <w:p>
@@ -3290,25 +3188,7 @@
                             <w:sz w:val="22"/>
                             <w:szCs w:val="22"/>
                           </w:rPr>
-                          <w:t xml:space="preserve"> Length measurement diagram for crabs and shelled </w:t>
-                        </w:r>
-                        <w:proofErr w:type="spellStart"/>
-                        <w:r>
-                          <w:rPr>
-                            <w:rFonts w:ascii="Arial" w:hAnsi="Arial" w:cs="Arial"/>
-                            <w:sz w:val="22"/>
-                            <w:szCs w:val="22"/>
-                          </w:rPr>
-                          <w:t>molluscs</w:t>
-                        </w:r>
-                        <w:proofErr w:type="spellEnd"/>
-                        <w:r>
-                          <w:rPr>
-                            <w:rFonts w:ascii="Arial" w:hAnsi="Arial" w:cs="Arial"/>
-                            <w:sz w:val="22"/>
-                            <w:szCs w:val="22"/>
-                          </w:rPr>
-                          <w:t>.</w:t>
+                          <w:t xml:space="preserve"> Length measurement diagram for crabs and shelled molluscs.</w:t>
                         </w:r>
                       </w:p>
                       <w:p>
@@ -3619,62 +3499,16 @@
           <w:sz w:val="22"/>
           <w:szCs w:val="22"/>
         </w:rPr>
-        <w:t xml:space="preserve">Using a dissecting microscope, identify each taxon in each sample to species and record the species name on the </w:t>
-      </w:r>
-      <w:proofErr w:type="spellStart"/>
-      <w:r>
-        <w:rPr>
-          <w:rFonts w:ascii="Arial" w:eastAsia="Arial" w:hAnsi="Arial" w:cs="Arial"/>
-          <w:sz w:val="22"/>
-          <w:szCs w:val="22"/>
-        </w:rPr>
-        <w:t>infaunal</w:t>
-      </w:r>
-      <w:proofErr w:type="spellEnd"/>
-      <w:r>
-        <w:rPr>
-          <w:rFonts w:ascii="Arial" w:eastAsia="Arial" w:hAnsi="Arial" w:cs="Arial"/>
-          <w:sz w:val="22"/>
-          <w:szCs w:val="22"/>
-        </w:rPr>
-        <w:t xml:space="preserve"> abundance datasheet. If you cannot reliably identify a </w:t>
-      </w:r>
-      <w:proofErr w:type="spellStart"/>
-      <w:r>
-        <w:rPr>
-          <w:rFonts w:ascii="Arial" w:eastAsia="Arial" w:hAnsi="Arial" w:cs="Arial"/>
-          <w:sz w:val="22"/>
-          <w:szCs w:val="22"/>
-        </w:rPr>
-        <w:t>taxon</w:t>
-      </w:r>
-      <w:proofErr w:type="spellEnd"/>
-      <w:r>
-        <w:rPr>
-          <w:rFonts w:ascii="Arial" w:eastAsia="Arial" w:hAnsi="Arial" w:cs="Arial"/>
-          <w:sz w:val="22"/>
-          <w:szCs w:val="22"/>
-        </w:rPr>
-        <w:t xml:space="preserve"> to species, identify it to the lowest taxonomic group that you feel confident. Then, give it a provisional name (e.g., </w:t>
-      </w:r>
-      <w:r>
-        <w:rPr>
-          <w:rFonts w:ascii="Arial" w:eastAsia="Arial" w:hAnsi="Arial" w:cs="Arial"/>
-          <w:sz w:val="22"/>
-          <w:szCs w:val="22"/>
-        </w:rPr>
-        <w:t xml:space="preserve">Nereid </w:t>
-      </w:r>
-      <w:proofErr w:type="spellStart"/>
-      <w:r>
-        <w:rPr>
-          <w:rFonts w:ascii="Arial" w:eastAsia="Arial" w:hAnsi="Arial" w:cs="Arial"/>
-          <w:sz w:val="22"/>
-          <w:szCs w:val="22"/>
-        </w:rPr>
-        <w:t>polychaete</w:t>
-      </w:r>
-      <w:proofErr w:type="spellEnd"/>
+        <w:t xml:space="preserve">Using a dissecting microscope, identify each taxon in each sample to species and record the species name on the infaunal abundance datasheet. If you cannot reliably identify a taxon to species, identify it to the lowest taxonomic group that you feel confident. Then, give it a provisional name (e.g., </w:t>
+      </w:r>
+      <w:r>
+        <w:rPr>
+          <w:rFonts w:ascii="Arial" w:eastAsia="Arial" w:hAnsi="Arial" w:cs="Arial"/>
+          <w:sz w:val="22"/>
+          <w:szCs w:val="22"/>
+        </w:rPr>
+        <w:t>Nereid polychaete</w:t>
+      </w:r>
       <w:r>
         <w:rPr>
           <w:rFonts w:ascii="Arial" w:eastAsia="Arial" w:hAnsi="Arial" w:cs="Arial"/>
@@ -3791,25 +3625,7 @@
           <w:sz w:val="22"/>
           <w:szCs w:val="22"/>
         </w:rPr>
-        <w:t xml:space="preserve">Count only full specimens or those with anterior portions intact.  Discard disembodied limbs, posterior ends of </w:t>
-      </w:r>
-      <w:proofErr w:type="spellStart"/>
-      <w:r>
-        <w:rPr>
-          <w:rFonts w:ascii="Arial" w:eastAsia="Arial" w:hAnsi="Arial" w:cs="Arial"/>
-          <w:sz w:val="22"/>
-          <w:szCs w:val="22"/>
-        </w:rPr>
-        <w:t>polychaetes</w:t>
-      </w:r>
-      <w:proofErr w:type="spellEnd"/>
-      <w:r>
-        <w:rPr>
-          <w:rFonts w:ascii="Arial" w:eastAsia="Arial" w:hAnsi="Arial" w:cs="Arial"/>
-          <w:sz w:val="22"/>
-          <w:szCs w:val="22"/>
-        </w:rPr>
-        <w:t xml:space="preserve">, amphipods, etc. </w:t>
+        <w:t xml:space="preserve">Count only full specimens or those with anterior portions intact.  Discard disembodied limbs, posterior ends of polychaetes, amphipods, etc. </w:t>
       </w:r>
     </w:p>
     <w:p>

</xml_diff>